<commit_message>
ultima subida del archivo tranformado en PDF
</commit_message>
<xml_diff>
--- a/Discusion y Analisis de Casos.docx
+++ b/Discusion y Analisis de Casos.docx
@@ -2,23 +2,513 @@
 <file path=word/document.xml><?xml version="1.0" encoding="utf-8"?>
 <w:document xmlns:wpc="http://schemas.microsoft.com/office/word/2010/wordprocessingCanvas" xmlns:mc="http://schemas.openxmlformats.org/markup-compatibility/2006" xmlns:o="urn:schemas-microsoft-com:office:office" xmlns:r="http://schemas.openxmlformats.org/officeDocument/2006/relationships" xmlns:m="http://schemas.openxmlformats.org/officeDocument/2006/math" xmlns:v="urn:schemas-microsoft-com:vml" xmlns:wp14="http://schemas.microsoft.com/office/word/2010/wordprocessingDrawing" xmlns:wp="http://schemas.openxmlformats.org/drawingml/2006/wordprocessingDrawing" xmlns:w10="urn:schemas-microsoft-com:office:word" xmlns:w="http://schemas.openxmlformats.org/wordprocessingml/2006/main" xmlns:w14="http://schemas.microsoft.com/office/word/2010/wordml" xmlns:w15="http://schemas.microsoft.com/office/word/2012/wordml" xmlns:wpg="http://schemas.microsoft.com/office/word/2010/wordprocessingGroup" xmlns:wpi="http://schemas.microsoft.com/office/word/2010/wordprocessingInk" xmlns:wne="http://schemas.microsoft.com/office/word/2006/wordml" xmlns:wps="http://schemas.microsoft.com/office/word/2010/wordprocessingShape" mc:Ignorable="w14 w15 wp14">
   <w:body>
-    <w:p>
-      <w:r>
-        <w:t>Discusión y Análisis de Casos: Aplicación de</w:t>
-      </w:r>
-    </w:p>
-    <w:p>
-      <w:r>
-        <w:t>ReactJS en el Proyecto del Hospital</w:t>
-      </w:r>
-    </w:p>
-    <w:p>
-      <w:r>
-        <w:br w:type="page"/>
-      </w:r>
-    </w:p>
-    <w:p>
-      <w:r>
+    <w:sdt>
+      <w:sdtPr>
+        <w:id w:val="326478978"/>
+        <w:docPartObj>
+          <w:docPartGallery w:val="Cover Pages"/>
+          <w:docPartUnique/>
+        </w:docPartObj>
+      </w:sdtPr>
+      <w:sdtContent>
+        <w:p>
+          <w:r>
+            <w:rPr>
+              <w:noProof/>
+            </w:rPr>
+            <mc:AlternateContent>
+              <mc:Choice Requires="wps">
+                <w:drawing>
+                  <wp:anchor distT="0" distB="0" distL="114300" distR="114300" simplePos="0" relativeHeight="251659264" behindDoc="0" locked="0" layoutInCell="1" allowOverlap="1">
+                    <wp:simplePos x="0" y="0"/>
+                    <mc:AlternateContent>
+                      <mc:Choice Requires="wp14">
+                        <wp:positionH relativeFrom="page">
+                          <wp14:pctPosHOffset>2000</wp14:pctPosHOffset>
+                        </wp:positionH>
+                      </mc:Choice>
+                      <mc:Fallback>
+                        <wp:positionH relativeFrom="page">
+                          <wp:posOffset>154940</wp:posOffset>
+                        </wp:positionH>
+                      </mc:Fallback>
+                    </mc:AlternateContent>
+                    <mc:AlternateContent>
+                      <mc:Choice Requires="wp14">
+                        <wp:positionV relativeFrom="page">
+                          <wp14:pctPosVOffset>2000</wp14:pctPosVOffset>
+                        </wp:positionV>
+                      </mc:Choice>
+                      <mc:Fallback>
+                        <wp:positionV relativeFrom="page">
+                          <wp:posOffset>200660</wp:posOffset>
+                        </wp:positionV>
+                      </mc:Fallback>
+                    </mc:AlternateContent>
+                    <wp:extent cx="5363210" cy="9653270"/>
+                    <wp:effectExtent l="0" t="0" r="8890" b="2540"/>
+                    <wp:wrapNone/>
+                    <wp:docPr id="471" name="Rectángulo 16"/>
+                    <wp:cNvGraphicFramePr>
+                      <a:graphicFrameLocks xmlns:a="http://schemas.openxmlformats.org/drawingml/2006/main"/>
+                    </wp:cNvGraphicFramePr>
+                    <a:graphic xmlns:a="http://schemas.openxmlformats.org/drawingml/2006/main">
+                      <a:graphicData uri="http://schemas.microsoft.com/office/word/2010/wordprocessingShape">
+                        <wps:wsp>
+                          <wps:cNvSpPr>
+                            <a:spLocks/>
+                          </wps:cNvSpPr>
+                          <wps:spPr bwMode="auto">
+                            <a:xfrm>
+                              <a:off x="0" y="0"/>
+                              <a:ext cx="5363210" cy="9653270"/>
+                            </a:xfrm>
+                            <a:prstGeom prst="rect">
+                              <a:avLst/>
+                            </a:prstGeom>
+                            <a:solidFill>
+                              <a:schemeClr val="accent1"/>
+                            </a:solidFill>
+                            <a:ln>
+                              <a:noFill/>
+                            </a:ln>
+                            <a:extLst/>
+                          </wps:spPr>
+                          <wps:txbx>
+                            <w:txbxContent>
+                              <w:sdt>
+                                <w:sdtPr>
+                                  <w:rPr>
+                                    <w:caps/>
+                                    <w:color w:val="FFFFFF" w:themeColor="background1"/>
+                                    <w:sz w:val="80"/>
+                                    <w:szCs w:val="80"/>
+                                  </w:rPr>
+                                  <w:alias w:val="Título"/>
+                                  <w:id w:val="-1275550102"/>
+                                  <w:dataBinding w:prefixMappings="xmlns:ns0='http://schemas.openxmlformats.org/package/2006/metadata/core-properties' xmlns:ns1='http://purl.org/dc/elements/1.1/'" w:xpath="/ns0:coreProperties[1]/ns1:title[1]" w:storeItemID="{6C3C8BC8-F283-45AE-878A-BAB7291924A1}"/>
+                                  <w:text/>
+                                </w:sdtPr>
+                                <w:sdtContent>
+                                  <w:p>
+                                    <w:pPr>
+                                      <w:pStyle w:val="Puesto"/>
+                                      <w:jc w:val="right"/>
+                                      <w:rPr>
+                                        <w:caps/>
+                                        <w:color w:val="FFFFFF" w:themeColor="background1"/>
+                                        <w:sz w:val="80"/>
+                                        <w:szCs w:val="80"/>
+                                      </w:rPr>
+                                    </w:pPr>
+                                    <w:r>
+                                      <w:rPr>
+                                        <w:caps/>
+                                        <w:color w:val="FFFFFF" w:themeColor="background1"/>
+                                        <w:sz w:val="80"/>
+                                        <w:szCs w:val="80"/>
+                                      </w:rPr>
+                                      <w:t>Discusión y Análisis de Casos</w:t>
+                                    </w:r>
+                                  </w:p>
+                                </w:sdtContent>
+                              </w:sdt>
+                              <w:p>
+                                <w:pPr>
+                                  <w:spacing w:before="240"/>
+                                  <w:ind w:left="720"/>
+                                  <w:jc w:val="right"/>
+                                  <w:rPr>
+                                    <w:color w:val="FFFFFF" w:themeColor="background1"/>
+                                  </w:rPr>
+                                </w:pPr>
+                              </w:p>
+                              <w:sdt>
+                                <w:sdtPr>
+                                  <w:rPr>
+                                    <w:color w:val="FFFFFF" w:themeColor="background1"/>
+                                    <w:sz w:val="21"/>
+                                    <w:szCs w:val="21"/>
+                                  </w:rPr>
+                                  <w:alias w:val="Descripción breve"/>
+                                  <w:id w:val="-1812170092"/>
+                                  <w:dataBinding w:prefixMappings="xmlns:ns0='http://schemas.microsoft.com/office/2006/coverPageProps'" w:xpath="/ns0:CoverPageProperties[1]/ns0:Abstract[1]" w:storeItemID="{55AF091B-3C7A-41E3-B477-F2FDAA23CFDA}"/>
+                                  <w:text/>
+                                </w:sdtPr>
+                                <w:sdtContent>
+                                  <w:p>
+                                    <w:pPr>
+                                      <w:spacing w:before="240"/>
+                                      <w:ind w:left="1008"/>
+                                      <w:jc w:val="right"/>
+                                      <w:rPr>
+                                        <w:color w:val="FFFFFF" w:themeColor="background1"/>
+                                      </w:rPr>
+                                    </w:pPr>
+                                    <w:r>
+                                      <w:rPr>
+                                        <w:color w:val="FFFFFF" w:themeColor="background1"/>
+                                        <w:sz w:val="21"/>
+                                        <w:szCs w:val="21"/>
+                                      </w:rPr>
+                                      <w:t>Aplicación de</w:t>
+                                    </w:r>
+                                    <w:r>
+                                      <w:rPr>
+                                        <w:color w:val="FFFFFF" w:themeColor="background1"/>
+                                        <w:sz w:val="21"/>
+                                        <w:szCs w:val="21"/>
+                                      </w:rPr>
+                                      <w:t xml:space="preserve"> </w:t>
+                                    </w:r>
+                                    <w:proofErr w:type="spellStart"/>
+                                    <w:r>
+                                      <w:rPr>
+                                        <w:color w:val="FFFFFF" w:themeColor="background1"/>
+                                        <w:sz w:val="21"/>
+                                        <w:szCs w:val="21"/>
+                                      </w:rPr>
+                                      <w:t>ReactJS</w:t>
+                                    </w:r>
+                                    <w:proofErr w:type="spellEnd"/>
+                                    <w:r>
+                                      <w:rPr>
+                                        <w:color w:val="FFFFFF" w:themeColor="background1"/>
+                                        <w:sz w:val="21"/>
+                                        <w:szCs w:val="21"/>
+                                      </w:rPr>
+                                      <w:t xml:space="preserve"> en el Proyecto del Hospital</w:t>
+                                    </w:r>
+                                  </w:p>
+                                </w:sdtContent>
+                              </w:sdt>
+                            </w:txbxContent>
+                          </wps:txbx>
+                          <wps:bodyPr rot="0" vert="horz" wrap="square" lIns="274320" tIns="914400" rIns="274320" bIns="45720" anchor="ctr" anchorCtr="0" upright="1">
+                            <a:noAutofit/>
+                          </wps:bodyPr>
+                        </wps:wsp>
+                      </a:graphicData>
+                    </a:graphic>
+                    <wp14:sizeRelH relativeFrom="page">
+                      <wp14:pctWidth>69000</wp14:pctWidth>
+                    </wp14:sizeRelH>
+                    <wp14:sizeRelV relativeFrom="page">
+                      <wp14:pctHeight>96000</wp14:pctHeight>
+                    </wp14:sizeRelV>
+                  </wp:anchor>
+                </w:drawing>
+              </mc:Choice>
+              <mc:Fallback>
+                <w:pict>
+                  <v:rect id="Rectángulo 16" o:spid="_x0000_s1026" style="position:absolute;margin-left:0;margin-top:0;width:422.3pt;height:760.1pt;z-index:251659264;visibility:visible;mso-wrap-style:square;mso-width-percent:690;mso-height-percent:960;mso-left-percent:20;mso-top-percent:20;mso-wrap-distance-left:9pt;mso-wrap-distance-top:0;mso-wrap-distance-right:9pt;mso-wrap-distance-bottom:0;mso-position-horizontal-relative:page;mso-position-vertical-relative:page;mso-width-percent:690;mso-height-percent:960;mso-left-percent:20;mso-top-percent:20;mso-width-relative:page;mso-height-relative:page;v-text-anchor:middle" o:gfxdata="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" fillcolor="#5b9bd5 [3204]" stroked="f">
+                    <v:path arrowok="t"/>
+                    <v:textbox inset="21.6pt,1in,21.6pt">
+                      <w:txbxContent>
+                        <w:sdt>
+                          <w:sdtPr>
+                            <w:rPr>
+                              <w:caps/>
+                              <w:color w:val="FFFFFF" w:themeColor="background1"/>
+                              <w:sz w:val="80"/>
+                              <w:szCs w:val="80"/>
+                            </w:rPr>
+                            <w:alias w:val="Título"/>
+                            <w:id w:val="-1275550102"/>
+                            <w:dataBinding w:prefixMappings="xmlns:ns0='http://schemas.openxmlformats.org/package/2006/metadata/core-properties' xmlns:ns1='http://purl.org/dc/elements/1.1/'" w:xpath="/ns0:coreProperties[1]/ns1:title[1]" w:storeItemID="{6C3C8BC8-F283-45AE-878A-BAB7291924A1}"/>
+                            <w:text/>
+                          </w:sdtPr>
+                          <w:sdtContent>
+                            <w:p>
+                              <w:pPr>
+                                <w:pStyle w:val="Puesto"/>
+                                <w:jc w:val="right"/>
+                                <w:rPr>
+                                  <w:caps/>
+                                  <w:color w:val="FFFFFF" w:themeColor="background1"/>
+                                  <w:sz w:val="80"/>
+                                  <w:szCs w:val="80"/>
+                                </w:rPr>
+                              </w:pPr>
+                              <w:r>
+                                <w:rPr>
+                                  <w:caps/>
+                                  <w:color w:val="FFFFFF" w:themeColor="background1"/>
+                                  <w:sz w:val="80"/>
+                                  <w:szCs w:val="80"/>
+                                </w:rPr>
+                                <w:t>Discusión y Análisis de Casos</w:t>
+                              </w:r>
+                            </w:p>
+                          </w:sdtContent>
+                        </w:sdt>
+                        <w:p>
+                          <w:pPr>
+                            <w:spacing w:before="240"/>
+                            <w:ind w:left="720"/>
+                            <w:jc w:val="right"/>
+                            <w:rPr>
+                              <w:color w:val="FFFFFF" w:themeColor="background1"/>
+                            </w:rPr>
+                          </w:pPr>
+                        </w:p>
+                        <w:sdt>
+                          <w:sdtPr>
+                            <w:rPr>
+                              <w:color w:val="FFFFFF" w:themeColor="background1"/>
+                              <w:sz w:val="21"/>
+                              <w:szCs w:val="21"/>
+                            </w:rPr>
+                            <w:alias w:val="Descripción breve"/>
+                            <w:id w:val="-1812170092"/>
+                            <w:dataBinding w:prefixMappings="xmlns:ns0='http://schemas.microsoft.com/office/2006/coverPageProps'" w:xpath="/ns0:CoverPageProperties[1]/ns0:Abstract[1]" w:storeItemID="{55AF091B-3C7A-41E3-B477-F2FDAA23CFDA}"/>
+                            <w:text/>
+                          </w:sdtPr>
+                          <w:sdtContent>
+                            <w:p>
+                              <w:pPr>
+                                <w:spacing w:before="240"/>
+                                <w:ind w:left="1008"/>
+                                <w:jc w:val="right"/>
+                                <w:rPr>
+                                  <w:color w:val="FFFFFF" w:themeColor="background1"/>
+                                </w:rPr>
+                              </w:pPr>
+                              <w:r>
+                                <w:rPr>
+                                  <w:color w:val="FFFFFF" w:themeColor="background1"/>
+                                  <w:sz w:val="21"/>
+                                  <w:szCs w:val="21"/>
+                                </w:rPr>
+                                <w:t>Aplicación de</w:t>
+                              </w:r>
+                              <w:r>
+                                <w:rPr>
+                                  <w:color w:val="FFFFFF" w:themeColor="background1"/>
+                                  <w:sz w:val="21"/>
+                                  <w:szCs w:val="21"/>
+                                </w:rPr>
+                                <w:t xml:space="preserve"> </w:t>
+                              </w:r>
+                              <w:proofErr w:type="spellStart"/>
+                              <w:r>
+                                <w:rPr>
+                                  <w:color w:val="FFFFFF" w:themeColor="background1"/>
+                                  <w:sz w:val="21"/>
+                                  <w:szCs w:val="21"/>
+                                </w:rPr>
+                                <w:t>ReactJS</w:t>
+                              </w:r>
+                              <w:proofErr w:type="spellEnd"/>
+                              <w:r>
+                                <w:rPr>
+                                  <w:color w:val="FFFFFF" w:themeColor="background1"/>
+                                  <w:sz w:val="21"/>
+                                  <w:szCs w:val="21"/>
+                                </w:rPr>
+                                <w:t xml:space="preserve"> en el Proyecto del Hospital</w:t>
+                              </w:r>
+                            </w:p>
+                          </w:sdtContent>
+                        </w:sdt>
+                      </w:txbxContent>
+                    </v:textbox>
+                    <w10:wrap anchorx="page" anchory="page"/>
+                  </v:rect>
+                </w:pict>
+              </mc:Fallback>
+            </mc:AlternateContent>
+          </w:r>
+          <w:r>
+            <w:rPr>
+              <w:noProof/>
+            </w:rPr>
+            <mc:AlternateContent>
+              <mc:Choice Requires="wps">
+                <w:drawing>
+                  <wp:anchor distT="0" distB="0" distL="114300" distR="114300" simplePos="0" relativeHeight="251660288" behindDoc="0" locked="0" layoutInCell="1" allowOverlap="1">
+                    <wp:simplePos x="0" y="0"/>
+                    <mc:AlternateContent>
+                      <mc:Choice Requires="wp14">
+                        <wp:positionH relativeFrom="page">
+                          <wp14:pctPosHOffset>73000</wp14:pctPosHOffset>
+                        </wp:positionH>
+                      </mc:Choice>
+                      <mc:Fallback>
+                        <wp:positionH relativeFrom="page">
+                          <wp:posOffset>5673725</wp:posOffset>
+                        </wp:positionH>
+                      </mc:Fallback>
+                    </mc:AlternateContent>
+                    <wp:positionV relativeFrom="page">
+                      <wp:align>center</wp:align>
+                    </wp:positionV>
+                    <wp:extent cx="1880870" cy="9655810"/>
+                    <wp:effectExtent l="0" t="0" r="5080" b="2540"/>
+                    <wp:wrapNone/>
+                    <wp:docPr id="472" name="Rectángulo 472"/>
+                    <wp:cNvGraphicFramePr>
+                      <a:graphicFrameLocks xmlns:a="http://schemas.openxmlformats.org/drawingml/2006/main"/>
+                    </wp:cNvGraphicFramePr>
+                    <a:graphic xmlns:a="http://schemas.openxmlformats.org/drawingml/2006/main">
+                      <a:graphicData uri="http://schemas.microsoft.com/office/word/2010/wordprocessingShape">
+                        <wps:wsp>
+                          <wps:cNvSpPr>
+                            <a:spLocks/>
+                          </wps:cNvSpPr>
+                          <wps:spPr>
+                            <a:xfrm>
+                              <a:off x="0" y="0"/>
+                              <a:ext cx="1880870" cy="9655810"/>
+                            </a:xfrm>
+                            <a:prstGeom prst="rect">
+                              <a:avLst/>
+                            </a:prstGeom>
+                            <a:solidFill>
+                              <a:schemeClr val="tx2"/>
+                            </a:solidFill>
+                            <a:ln>
+                              <a:noFill/>
+                            </a:ln>
+                          </wps:spPr>
+                          <wps:style>
+                            <a:lnRef idx="2">
+                              <a:schemeClr val="accent1">
+                                <a:shade val="50000"/>
+                              </a:schemeClr>
+                            </a:lnRef>
+                            <a:fillRef idx="1">
+                              <a:schemeClr val="accent1"/>
+                            </a:fillRef>
+                            <a:effectRef idx="0">
+                              <a:schemeClr val="accent1"/>
+                            </a:effectRef>
+                            <a:fontRef idx="minor">
+                              <a:schemeClr val="lt1"/>
+                            </a:fontRef>
+                          </wps:style>
+                          <wps:txbx>
+                            <w:txbxContent>
+                              <w:sdt>
+                                <w:sdtPr>
+                                  <w:rPr>
+                                    <w:rFonts w:cstheme="minorBidi"/>
+                                    <w:color w:val="FFFFFF" w:themeColor="background1"/>
+                                  </w:rPr>
+                                  <w:alias w:val="Subtítulo"/>
+                                  <w:id w:val="-505288762"/>
+                                  <w:dataBinding w:prefixMappings="xmlns:ns0='http://schemas.openxmlformats.org/package/2006/metadata/core-properties' xmlns:ns1='http://purl.org/dc/elements/1.1/'" w:xpath="/ns0:coreProperties[1]/ns1:subject[1]" w:storeItemID="{6C3C8BC8-F283-45AE-878A-BAB7291924A1}"/>
+                                  <w:text/>
+                                </w:sdtPr>
+                                <w:sdtContent>
+                                  <w:p>
+                                    <w:pPr>
+                                      <w:pStyle w:val="Subttulo"/>
+                                      <w:rPr>
+                                        <w:rFonts w:cstheme="minorBidi"/>
+                                        <w:color w:val="FFFFFF" w:themeColor="background1"/>
+                                      </w:rPr>
+                                    </w:pPr>
+                                    <w:r>
+                                      <w:rPr>
+                                        <w:rFonts w:cstheme="minorBidi"/>
+                                        <w:color w:val="FFFFFF" w:themeColor="background1"/>
+                                      </w:rPr>
+                                      <w:t>Integrante: Victor Ramírez</w:t>
+                                    </w:r>
+                                  </w:p>
+                                </w:sdtContent>
+                              </w:sdt>
+                            </w:txbxContent>
+                          </wps:txbx>
+                          <wps:bodyPr rot="0" spcFirstLastPara="0" vertOverflow="overflow" horzOverflow="overflow" vert="horz" wrap="square" lIns="182880" tIns="45720" rIns="182880" bIns="45720" numCol="1" spcCol="0" rtlCol="0" fromWordArt="0" anchor="ctr" anchorCtr="0" forceAA="0" compatLnSpc="1">
+                            <a:prstTxWarp prst="textNoShape">
+                              <a:avLst/>
+                            </a:prstTxWarp>
+                            <a:noAutofit/>
+                          </wps:bodyPr>
+                        </wps:wsp>
+                      </a:graphicData>
+                    </a:graphic>
+                    <wp14:sizeRelH relativeFrom="page">
+                      <wp14:pctWidth>24200</wp14:pctWidth>
+                    </wp14:sizeRelH>
+                    <wp14:sizeRelV relativeFrom="page">
+                      <wp14:pctHeight>96000</wp14:pctHeight>
+                    </wp14:sizeRelV>
+                  </wp:anchor>
+                </w:drawing>
+              </mc:Choice>
+              <mc:Fallback>
+                <w:pict>
+                  <v:rect id="Rectángulo 472" o:spid="_x0000_s1027" style="position:absolute;margin-left:0;margin-top:0;width:148.1pt;height:760.3pt;z-index:251660288;visibility:visible;mso-wrap-style:square;mso-width-percent:242;mso-height-percent:960;mso-left-percent:730;mso-wrap-distance-left:9pt;mso-wrap-distance-top:0;mso-wrap-distance-right:9pt;mso-wrap-distance-bottom:0;mso-position-horizontal-relative:page;mso-position-vertical:center;mso-position-vertical-relative:page;mso-width-percent:242;mso-height-percent:960;mso-left-percent:730;mso-width-relative:page;mso-height-relative:page;v-text-anchor:middle" o:gfxdata="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" fillcolor="#44546a [3215]" stroked="f" strokeweight="1pt">
+                    <v:path arrowok="t"/>
+                    <v:textbox inset="14.4pt,,14.4pt">
+                      <w:txbxContent>
+                        <w:sdt>
+                          <w:sdtPr>
+                            <w:rPr>
+                              <w:rFonts w:cstheme="minorBidi"/>
+                              <w:color w:val="FFFFFF" w:themeColor="background1"/>
+                            </w:rPr>
+                            <w:alias w:val="Subtítulo"/>
+                            <w:id w:val="-505288762"/>
+                            <w:dataBinding w:prefixMappings="xmlns:ns0='http://schemas.openxmlformats.org/package/2006/metadata/core-properties' xmlns:ns1='http://purl.org/dc/elements/1.1/'" w:xpath="/ns0:coreProperties[1]/ns1:subject[1]" w:storeItemID="{6C3C8BC8-F283-45AE-878A-BAB7291924A1}"/>
+                            <w:text/>
+                          </w:sdtPr>
+                          <w:sdtContent>
+                            <w:p>
+                              <w:pPr>
+                                <w:pStyle w:val="Subttulo"/>
+                                <w:rPr>
+                                  <w:rFonts w:cstheme="minorBidi"/>
+                                  <w:color w:val="FFFFFF" w:themeColor="background1"/>
+                                </w:rPr>
+                              </w:pPr>
+                              <w:r>
+                                <w:rPr>
+                                  <w:rFonts w:cstheme="minorBidi"/>
+                                  <w:color w:val="FFFFFF" w:themeColor="background1"/>
+                                </w:rPr>
+                                <w:t>Integrante: Victor Ramírez</w:t>
+                              </w:r>
+                            </w:p>
+                          </w:sdtContent>
+                        </w:sdt>
+                      </w:txbxContent>
+                    </v:textbox>
+                    <w10:wrap anchorx="page" anchory="page"/>
+                  </v:rect>
+                </w:pict>
+              </mc:Fallback>
+            </mc:AlternateContent>
+          </w:r>
+        </w:p>
+        <w:p/>
+        <w:p>
+          <w:r>
+            <w:br w:type="page"/>
+          </w:r>
+        </w:p>
+      </w:sdtContent>
+    </w:sdt>
+    <w:p>
+      <w:pPr>
+        <w:jc w:val="center"/>
+        <w:rPr>
+          <w:b/>
+          <w:i/>
+          <w:sz w:val="36"/>
+          <w:u w:val="single"/>
+        </w:rPr>
+      </w:pPr>
+      <w:r>
+        <w:rPr>
+          <w:b/>
+          <w:i/>
+          <w:sz w:val="36"/>
+          <w:u w:val="single"/>
+        </w:rPr>
         <w:lastRenderedPageBreak/>
         <w:t>Contexto:</w:t>
       </w:r>
@@ -28,7 +518,15 @@
         <w:t xml:space="preserve">En esta evaluación, los estudiantes deberán analizar y </w:t>
       </w:r>
       <w:r>
-        <w:t xml:space="preserve">discutir cómo ReactJS puede ser </w:t>
+        <w:t xml:space="preserve">discutir cómo </w:t>
+      </w:r>
+      <w:proofErr w:type="spellStart"/>
+      <w:r>
+        <w:t>ReactJS</w:t>
+      </w:r>
+      <w:proofErr w:type="spellEnd"/>
+      <w:r>
+        <w:t xml:space="preserve"> puede ser </w:t>
       </w:r>
       <w:r>
         <w:t>utilizado para desarrollar una aplicación web interactiva y eficiente para e</w:t>
@@ -40,7 +538,15 @@
         <w:t>que los estudiantes exploren cómo las características de</w:t>
       </w:r>
       <w:r>
-        <w:t xml:space="preserve"> ReactJS (SPA, componentes, DOM </w:t>
+        <w:t xml:space="preserve"> </w:t>
+      </w:r>
+      <w:proofErr w:type="spellStart"/>
+      <w:r>
+        <w:t>ReactJS</w:t>
+      </w:r>
+      <w:proofErr w:type="spellEnd"/>
+      <w:r>
+        <w:t xml:space="preserve"> (SPA, componentes, DOM </w:t>
       </w:r>
       <w:r>
         <w:t xml:space="preserve">virtual, etc.) se aplican a un proyecto de esta envergadura </w:t>
@@ -49,7 +555,15 @@
         <w:t xml:space="preserve">y por qué sería la mejor opción </w:t>
       </w:r>
       <w:r>
-        <w:t>frente a otros frameworks o tecnologías.</w:t>
+        <w:t xml:space="preserve">frente a otros </w:t>
+      </w:r>
+      <w:proofErr w:type="spellStart"/>
+      <w:r>
+        <w:t>frameworks</w:t>
+      </w:r>
+      <w:proofErr w:type="spellEnd"/>
+      <w:r>
+        <w:t xml:space="preserve"> o tecnologías.</w:t>
       </w:r>
     </w:p>
     <w:p>
@@ -58,37 +572,50 @@
       </w:r>
     </w:p>
     <w:p>
-      <w:r>
+      <w:pPr>
+        <w:jc w:val="center"/>
+        <w:rPr>
+          <w:b/>
+          <w:i/>
+          <w:sz w:val="36"/>
+          <w:u w:val="single"/>
+        </w:rPr>
+      </w:pPr>
+      <w:r>
+        <w:rPr>
+          <w:b/>
+          <w:i/>
+          <w:sz w:val="36"/>
+          <w:u w:val="single"/>
+        </w:rPr>
         <w:lastRenderedPageBreak/>
-        <w:t>Requisitos:</w:t>
-      </w:r>
-    </w:p>
-    <w:p>
-      <w:r>
-        <w:t>1. ReactJS y su Aplicación en el Proyecto del Hospital (1 punto)</w:t>
-      </w:r>
-    </w:p>
-    <w:p>
-      <w:r>
-        <w:t>- Explica qué es ReactJS y justifica su uso en el proye</w:t>
-      </w:r>
-      <w:r>
-        <w:t xml:space="preserve">cto del hospital. Argumenta por </w:t>
-      </w:r>
-      <w:r>
-        <w:t>qué su naturaleza de librería declarativa y su enfoque</w:t>
-      </w:r>
-      <w:r>
-        <w:t xml:space="preserve"> basado en componentes es ideal </w:t>
-      </w:r>
-      <w:r>
-        <w:t>para construir una SPA que maneje múltiples sec</w:t>
-      </w:r>
-      <w:r>
-        <w:t xml:space="preserve">ciones (Home, Servicios, Equipo </w:t>
-      </w:r>
-      <w:r>
-        <w:t>Médico, Contacto) de manera eficiente y dinámica.</w:t>
+        <w:t>Temario de puntos del presente informe.</w:t>
+      </w:r>
+    </w:p>
+    <w:p>
+      <w:r>
+        <w:t xml:space="preserve">1. </w:t>
+      </w:r>
+      <w:proofErr w:type="spellStart"/>
+      <w:r>
+        <w:t>ReactJS</w:t>
+      </w:r>
+      <w:proofErr w:type="spellEnd"/>
+      <w:r>
+        <w:t xml:space="preserve"> y su Aplicación en el Proyecto del Hospital (1 punto)</w:t>
+      </w:r>
+    </w:p>
+    <w:p>
+      <w:r>
+        <w:t xml:space="preserve">- Explica qué es </w:t>
+      </w:r>
+      <w:proofErr w:type="spellStart"/>
+      <w:r>
+        <w:t>ReactJS</w:t>
+      </w:r>
+      <w:proofErr w:type="spellEnd"/>
+      <w:r>
+        <w:t xml:space="preserve"> y justifica su uso en el proyecto del hospital. Argumenta por qué su naturaleza de librería declarativa y su enfoque basado en componentes es ideal para construir una SPA que maneje múltiples secciones (Home, Servicios, Equipo Médico, Contacto) de manera eficiente y dinámica.</w:t>
       </w:r>
     </w:p>
     <w:p>
@@ -98,25 +625,15 @@
     </w:p>
     <w:p>
       <w:r>
-        <w:t>- Analiza por qué utilizar una SPA desarrollada con ReactJS sería be</w:t>
-      </w:r>
-      <w:r>
-        <w:t xml:space="preserve">neficioso para el </w:t>
-      </w:r>
-      <w:r>
-        <w:t>sistema del hospital. Discute la necesidad de una nav</w:t>
-      </w:r>
-      <w:r>
-        <w:t xml:space="preserve">egación fluida, carga rápida de </w:t>
-      </w:r>
-      <w:r>
-        <w:t>datos, y la optimización de la experiencia de usu</w:t>
-      </w:r>
-      <w:r>
-        <w:t xml:space="preserve">ario para acceder a información </w:t>
-      </w:r>
-      <w:r>
-        <w:t>médica, servicios, doctores, etc., sin recargar la página.</w:t>
+        <w:t xml:space="preserve">- Analiza por qué utilizar una SPA desarrollada con </w:t>
+      </w:r>
+      <w:proofErr w:type="spellStart"/>
+      <w:r>
+        <w:t>ReactJS</w:t>
+      </w:r>
+      <w:proofErr w:type="spellEnd"/>
+      <w:r>
+        <w:t xml:space="preserve"> sería beneficioso para el sistema del hospital. Discute la necesidad de una navegación fluida, carga rápida de datos, y la optimización de la experiencia de usuario para acceder a información médica, servicios, doctores, etc., sin recargar la página.</w:t>
       </w:r>
     </w:p>
     <w:p>
@@ -126,33 +643,36 @@
     </w:p>
     <w:p>
       <w:r>
-        <w:t xml:space="preserve">- Explica cómo el DOM virtual de React puede mejorar </w:t>
-      </w:r>
-      <w:r>
-        <w:t xml:space="preserve">el rendimiento de la aplicación </w:t>
-      </w:r>
-      <w:r>
-        <w:t>web del hospital. Discute cómo la actualización ef</w:t>
-      </w:r>
-      <w:r>
-        <w:t xml:space="preserve">iciente de los componentes, sin </w:t>
-      </w:r>
-      <w:r>
-        <w:t xml:space="preserve">recargar toda la página, puede hacer que el sistema </w:t>
-      </w:r>
-      <w:r>
-        <w:t xml:space="preserve">funcione de manera más rápida y </w:t>
-      </w:r>
-      <w:r>
-        <w:t>eficiente cuando los usuarios navegan entre las distint</w:t>
-      </w:r>
-      <w:r>
-        <w:t>as secciones (consultas, citas, servicios).</w:t>
-      </w:r>
-    </w:p>
-    <w:p>
-      <w:r>
-        <w:t>4. Comparación de ReactJS con Otros Frameworks para el Proyecto</w:t>
+        <w:t xml:space="preserve">- Explica cómo el DOM virtual de </w:t>
+      </w:r>
+      <w:proofErr w:type="spellStart"/>
+      <w:r>
+        <w:t>React</w:t>
+      </w:r>
+      <w:proofErr w:type="spellEnd"/>
+      <w:r>
+        <w:t xml:space="preserve"> puede mejorar el rendimiento de la aplicación web del hospital. Discute cómo la actualización eficiente de los componentes, sin recargar toda la página, puede hacer que el sistema funcione de manera más rápida y eficiente cuando los usuarios navegan entre las distintas secciones (consultas, citas, servicios).</w:t>
+      </w:r>
+    </w:p>
+    <w:p>
+      <w:r>
+        <w:t xml:space="preserve">4. Comparación de </w:t>
+      </w:r>
+      <w:proofErr w:type="spellStart"/>
+      <w:r>
+        <w:t>ReactJS</w:t>
+      </w:r>
+      <w:proofErr w:type="spellEnd"/>
+      <w:r>
+        <w:t xml:space="preserve"> con Otros </w:t>
+      </w:r>
+      <w:proofErr w:type="spellStart"/>
+      <w:r>
+        <w:t>Frameworks</w:t>
+      </w:r>
+      <w:proofErr w:type="spellEnd"/>
+      <w:r>
+        <w:t xml:space="preserve"> para el Proyecto</w:t>
       </w:r>
     </w:p>
     <w:p>
@@ -162,86 +682,104 @@
     </w:p>
     <w:p>
       <w:r>
-        <w:t>- Compara ReactJS con otras tecnologías como Ang</w:t>
-      </w:r>
-      <w:r>
-        <w:t xml:space="preserve">ular o VueJS, y analiza por qué </w:t>
-      </w:r>
-      <w:r>
-        <w:t xml:space="preserve">React sería más adecuado para la construcción del </w:t>
-      </w:r>
-      <w:r>
-        <w:t xml:space="preserve">sistema del hospital. Considera </w:t>
-      </w:r>
-      <w:r>
-        <w:t>aspectos como la facilidad de integración con otras herr</w:t>
-      </w:r>
-      <w:r>
-        <w:t xml:space="preserve">amientas (por ejemplo, bases de </w:t>
-      </w:r>
-      <w:r>
-        <w:t>datos, API REST para manejo de citas), el manejo del c</w:t>
-      </w:r>
-      <w:r>
-        <w:t xml:space="preserve">iclo de vida de los componentes </w:t>
-      </w:r>
-      <w:r>
-        <w:t>y la modularización.</w:t>
-      </w:r>
-    </w:p>
-    <w:p>
-      <w:r>
-        <w:t xml:space="preserve">5. Características Clave de ReactJS </w:t>
-      </w:r>
-      <w:r>
-        <w:t xml:space="preserve">para el Desarrollo del Hospital </w:t>
-      </w:r>
-      <w:r>
-        <w:t>(1.5 puntos)</w:t>
-      </w:r>
-    </w:p>
-    <w:p>
-      <w:r>
-        <w:t>- Identifica las características clave de ReactJS que fac</w:t>
-      </w:r>
-      <w:r>
-        <w:t xml:space="preserve">ilitarían la implementación del </w:t>
-      </w:r>
-      <w:r>
-        <w:t>proyecto del hospital:</w:t>
-      </w:r>
-    </w:p>
-    <w:p>
-      <w:r>
-        <w:t>- Componentización: Cómo dividir la inter</w:t>
-      </w:r>
-      <w:r>
-        <w:t xml:space="preserve">faz del hospital en componentes </w:t>
-      </w:r>
-      <w:r>
-        <w:t>reutilizables.</w:t>
-      </w:r>
-    </w:p>
-    <w:p>
-      <w:r>
-        <w:t>- Flujo de datos unidireccional: Cómo el contr</w:t>
-      </w:r>
-      <w:r>
-        <w:t xml:space="preserve">ol de flujo de información (por </w:t>
-      </w:r>
-      <w:r>
-        <w:t>ejemplo, desde el backend al frontend) mejora la consistencia del sistema.</w:t>
-      </w:r>
-    </w:p>
-    <w:p>
-      <w:r>
-        <w:t>- JSX: Cómo facilita la creación de interfac</w:t>
-      </w:r>
-      <w:r>
-        <w:t xml:space="preserve">es dinámicas y personalizables, </w:t>
-      </w:r>
-      <w:r>
-        <w:t>mostrando d</w:t>
+        <w:t xml:space="preserve">- Compara </w:t>
+      </w:r>
+      <w:proofErr w:type="spellStart"/>
+      <w:r>
+        <w:t>ReactJS</w:t>
+      </w:r>
+      <w:proofErr w:type="spellEnd"/>
+      <w:r>
+        <w:t xml:space="preserve"> con otras tecnologías como Angular o </w:t>
+      </w:r>
+      <w:proofErr w:type="spellStart"/>
+      <w:r>
+        <w:t>VueJS</w:t>
+      </w:r>
+      <w:proofErr w:type="spellEnd"/>
+      <w:r>
+        <w:t xml:space="preserve">, y analiza por qué </w:t>
+      </w:r>
+      <w:proofErr w:type="spellStart"/>
+      <w:r>
+        <w:t>React</w:t>
+      </w:r>
+      <w:proofErr w:type="spellEnd"/>
+      <w:r>
+        <w:t xml:space="preserve"> sería más adecuado para la construcción del sistema del hospital. Considera aspectos como la facilidad de integración con otras herramientas (por ejemplo, bases de datos, API REST para manejo de citas), el manejo del ciclo de vida de los componentes y la </w:t>
+      </w:r>
+      <w:proofErr w:type="spellStart"/>
+      <w:r>
+        <w:t>modularización</w:t>
+      </w:r>
+      <w:proofErr w:type="spellEnd"/>
+      <w:r>
+        <w:t>.</w:t>
+      </w:r>
+    </w:p>
+    <w:p>
+      <w:r>
+        <w:t xml:space="preserve">5. Características Clave de </w:t>
+      </w:r>
+      <w:proofErr w:type="spellStart"/>
+      <w:r>
+        <w:t>ReactJS</w:t>
+      </w:r>
+      <w:proofErr w:type="spellEnd"/>
+      <w:r>
+        <w:t xml:space="preserve"> para el Desarrollo del Hospital (1.5 puntos)</w:t>
+      </w:r>
+    </w:p>
+    <w:p>
+      <w:r>
+        <w:t xml:space="preserve">- Identifica las características clave de </w:t>
+      </w:r>
+      <w:proofErr w:type="spellStart"/>
+      <w:r>
+        <w:t>ReactJS</w:t>
+      </w:r>
+      <w:proofErr w:type="spellEnd"/>
+      <w:r>
+        <w:t xml:space="preserve"> que facilitarían la implementación del proyecto del hospital:</w:t>
+      </w:r>
+    </w:p>
+    <w:p>
+      <w:r>
+        <w:t xml:space="preserve">- </w:t>
+      </w:r>
+      <w:proofErr w:type="spellStart"/>
+      <w:r>
+        <w:t>Componentización</w:t>
+      </w:r>
+      <w:proofErr w:type="spellEnd"/>
+      <w:r>
+        <w:t>: Cómo dividir la interfaz del hospital en componentes reutilizables.</w:t>
+      </w:r>
+    </w:p>
+    <w:p>
+      <w:r>
+        <w:t xml:space="preserve">- Flujo de datos unidireccional: Cómo el control de flujo de información (por ejemplo, desde el </w:t>
+      </w:r>
+      <w:proofErr w:type="spellStart"/>
+      <w:r>
+        <w:t>backend</w:t>
+      </w:r>
+      <w:proofErr w:type="spellEnd"/>
+      <w:r>
+        <w:t xml:space="preserve"> al </w:t>
+      </w:r>
+      <w:proofErr w:type="spellStart"/>
+      <w:r>
+        <w:t>frontend</w:t>
+      </w:r>
+      <w:proofErr w:type="spellEnd"/>
+      <w:r>
+        <w:t>) mejora la consistencia del sistema.</w:t>
+      </w:r>
+    </w:p>
+    <w:p>
+      <w:r>
+        <w:t>- JSX: Cómo facilita la creación de interfaces dinámicas y personalizables, mostrando d</w:t>
       </w:r>
       <w:r>
         <w:t>atos médicos, doctores y citas.</w:t>
@@ -249,42 +787,52 @@
     </w:p>
     <w:p>
       <w:r>
-        <w:t>6. Configuración y Ejecución de Reac</w:t>
-      </w:r>
-      <w:r>
-        <w:t xml:space="preserve">tJS en el Proyecto del Hospital </w:t>
-      </w:r>
-      <w:r>
-        <w:t>(1 punto)</w:t>
-      </w:r>
-    </w:p>
-    <w:p>
-      <w:r>
-        <w:t>- Explica cómo configurar el entorno de ReactJS para el desarrollo del sistema del</w:t>
-      </w:r>
-      <w:r>
-        <w:t xml:space="preserve"> </w:t>
-      </w:r>
-      <w:r>
-        <w:t>hospital. Considera los prerrequisitos, la configuración local o el uso de CDN, y la</w:t>
-      </w:r>
-      <w:r>
-        <w:t xml:space="preserve"> </w:t>
-      </w:r>
-      <w:r>
-        <w:t xml:space="preserve">utilización de herramientas como Webpack, Babel y </w:t>
-      </w:r>
-      <w:r>
-        <w:t xml:space="preserve">Redux para manejar la lógica de </w:t>
-      </w:r>
-      <w:r>
-        <w:t>negocio del hospital (citas, doctores, horarios).</w:t>
-      </w:r>
-    </w:p>
-    <w:p>
-      <w:r>
-        <w:lastRenderedPageBreak/>
-        <w:br w:type="page"/>
+        <w:t xml:space="preserve">6. Configuración y Ejecución de </w:t>
+      </w:r>
+      <w:proofErr w:type="spellStart"/>
+      <w:r>
+        <w:t>ReactJS</w:t>
+      </w:r>
+      <w:proofErr w:type="spellEnd"/>
+      <w:r>
+        <w:t xml:space="preserve"> en el Proyecto del Hospital (1 punto)</w:t>
+      </w:r>
+    </w:p>
+    <w:p>
+      <w:r>
+        <w:t xml:space="preserve">- Explica cómo configurar el entorno de </w:t>
+      </w:r>
+      <w:proofErr w:type="spellStart"/>
+      <w:r>
+        <w:t>ReactJS</w:t>
+      </w:r>
+      <w:proofErr w:type="spellEnd"/>
+      <w:r>
+        <w:t xml:space="preserve"> para el desarrollo del sistema del hospital. Considera los prerrequisitos, la configuración local o el uso de CDN, y la utilización de herramientas como </w:t>
+      </w:r>
+      <w:proofErr w:type="spellStart"/>
+      <w:r>
+        <w:t>Webpack</w:t>
+      </w:r>
+      <w:proofErr w:type="spellEnd"/>
+      <w:r>
+        <w:t xml:space="preserve">, Babel y </w:t>
+      </w:r>
+      <w:proofErr w:type="spellStart"/>
+      <w:r>
+        <w:t>Redux</w:t>
+      </w:r>
+      <w:proofErr w:type="spellEnd"/>
+      <w:r>
+        <w:t xml:space="preserve"> para manejar la lógica de negocio del hospital (citas, </w:t>
+      </w:r>
+      <w:proofErr w:type="gramStart"/>
+      <w:r>
+        <w:t>doctores</w:t>
+      </w:r>
+      <w:proofErr w:type="gramEnd"/>
+      <w:r>
+        <w:t>, horarios).</w:t>
       </w:r>
     </w:p>
     <w:p>
@@ -310,7 +858,31 @@
           <w:lang w:eastAsia="es-CL"/>
         </w:rPr>
         <w:lastRenderedPageBreak/>
-        <w:t>Informe: Análisis del Uso de ReactJS en el Proyecto del Hospital</w:t>
+        <w:t xml:space="preserve">Informe: Análisis del Uso de </w:t>
+      </w:r>
+      <w:proofErr w:type="spellStart"/>
+      <w:r>
+        <w:rPr>
+          <w:rFonts w:ascii="Times New Roman" w:eastAsia="Times New Roman" w:hAnsi="Times New Roman" w:cs="Times New Roman"/>
+          <w:b/>
+          <w:bCs/>
+          <w:sz w:val="27"/>
+          <w:szCs w:val="27"/>
+          <w:lang w:eastAsia="es-CL"/>
+        </w:rPr>
+        <w:t>ReactJS</w:t>
+      </w:r>
+      <w:proofErr w:type="spellEnd"/>
+      <w:r>
+        <w:rPr>
+          <w:rFonts w:ascii="Times New Roman" w:eastAsia="Times New Roman" w:hAnsi="Times New Roman" w:cs="Times New Roman"/>
+          <w:b/>
+          <w:bCs/>
+          <w:sz w:val="27"/>
+          <w:szCs w:val="27"/>
+          <w:lang w:eastAsia="es-CL"/>
+        </w:rPr>
+        <w:t xml:space="preserve"> en el Proyecto del Hospital</w:t>
       </w:r>
     </w:p>
     <w:p>
@@ -330,7 +902,67 @@
           <w:szCs w:val="24"/>
           <w:lang w:eastAsia="es-CL"/>
         </w:rPr>
-        <w:t>Este informe analiza cómo ReactJS puede ser utilizado para el desarrollo de una aplicación web interactiva y eficiente para un hospital. Cada punto abordado explora cómo las características clave de ReactJS contribuyen a la creación de una SPA (Single Page Application) que maneja diversas secciones de un sistema hospitalario de manera eficiente. A continuación, se presenta el análisis detallado, con ejemplos de código y justificaciones claras.</w:t>
+        <w:t xml:space="preserve">Este informe analiza cómo </w:t>
+      </w:r>
+      <w:proofErr w:type="spellStart"/>
+      <w:r>
+        <w:rPr>
+          <w:rFonts w:ascii="Times New Roman" w:eastAsia="Times New Roman" w:hAnsi="Times New Roman" w:cs="Times New Roman"/>
+          <w:sz w:val="24"/>
+          <w:szCs w:val="24"/>
+          <w:lang w:eastAsia="es-CL"/>
+        </w:rPr>
+        <w:t>ReactJS</w:t>
+      </w:r>
+      <w:proofErr w:type="spellEnd"/>
+      <w:r>
+        <w:rPr>
+          <w:rFonts w:ascii="Times New Roman" w:eastAsia="Times New Roman" w:hAnsi="Times New Roman" w:cs="Times New Roman"/>
+          <w:sz w:val="24"/>
+          <w:szCs w:val="24"/>
+          <w:lang w:eastAsia="es-CL"/>
+        </w:rPr>
+        <w:t xml:space="preserve"> puede ser utilizado para el desarrollo de una aplicación web interactiva y eficiente para un hospital. Cada punto abordado explora cómo las características clave de </w:t>
+      </w:r>
+      <w:proofErr w:type="spellStart"/>
+      <w:r>
+        <w:rPr>
+          <w:rFonts w:ascii="Times New Roman" w:eastAsia="Times New Roman" w:hAnsi="Times New Roman" w:cs="Times New Roman"/>
+          <w:sz w:val="24"/>
+          <w:szCs w:val="24"/>
+          <w:lang w:eastAsia="es-CL"/>
+        </w:rPr>
+        <w:t>ReactJS</w:t>
+      </w:r>
+      <w:proofErr w:type="spellEnd"/>
+      <w:r>
+        <w:rPr>
+          <w:rFonts w:ascii="Times New Roman" w:eastAsia="Times New Roman" w:hAnsi="Times New Roman" w:cs="Times New Roman"/>
+          <w:sz w:val="24"/>
+          <w:szCs w:val="24"/>
+          <w:lang w:eastAsia="es-CL"/>
+        </w:rPr>
+        <w:t xml:space="preserve"> contribuyen a la creación de una SPA (Single Page </w:t>
+      </w:r>
+      <w:proofErr w:type="spellStart"/>
+      <w:r>
+        <w:rPr>
+          <w:rFonts w:ascii="Times New Roman" w:eastAsia="Times New Roman" w:hAnsi="Times New Roman" w:cs="Times New Roman"/>
+          <w:sz w:val="24"/>
+          <w:szCs w:val="24"/>
+          <w:lang w:eastAsia="es-CL"/>
+        </w:rPr>
+        <w:t>Application</w:t>
+      </w:r>
+      <w:proofErr w:type="spellEnd"/>
+      <w:r>
+        <w:rPr>
+          <w:rFonts w:ascii="Times New Roman" w:eastAsia="Times New Roman" w:hAnsi="Times New Roman" w:cs="Times New Roman"/>
+          <w:sz w:val="24"/>
+          <w:szCs w:val="24"/>
+          <w:lang w:eastAsia="es-CL"/>
+        </w:rPr>
+        <w:t>) que maneja diversas secciones de un sistema hospitalario de manera eficiente. A continuación, se presenta el análisis detallado, con ejemplos de código y justificaciones claras.</w:t>
       </w:r>
     </w:p>
     <w:p>
@@ -338,44 +970,88 @@
         <w:pStyle w:val="Ttulo4"/>
       </w:pPr>
       <w:r>
+        <w:rPr>
+          <w:sz w:val="28"/>
+        </w:rPr>
         <w:t xml:space="preserve">1. </w:t>
       </w:r>
+      <w:proofErr w:type="spellStart"/>
+      <w:r>
+        <w:rPr>
+          <w:sz w:val="28"/>
+        </w:rPr>
+        <w:t>ReactJS</w:t>
+      </w:r>
+      <w:proofErr w:type="spellEnd"/>
+      <w:r>
+        <w:rPr>
+          <w:sz w:val="28"/>
+        </w:rPr>
+        <w:t xml:space="preserve"> y su Aplicación en el Proyecto del Hospital</w:t>
+      </w:r>
+    </w:p>
+    <w:p>
+      <w:pPr>
+        <w:pStyle w:val="NormalWeb"/>
+      </w:pPr>
       <w:r>
         <w:rPr>
           <w:rStyle w:val="Textoennegrita"/>
-          <w:b w:val="0"/>
-          <w:bCs w:val="0"/>
-        </w:rPr>
-        <w:t>ReactJS y su Aplicación en el Proyecto del Hospital</w:t>
-      </w:r>
-    </w:p>
-    <w:p>
-      <w:pPr>
-        <w:pStyle w:val="NormalWeb"/>
-      </w:pPr>
+        </w:rPr>
+        <w:t xml:space="preserve">¿Qué es </w:t>
+      </w:r>
+      <w:proofErr w:type="spellStart"/>
       <w:r>
         <w:rPr>
           <w:rStyle w:val="Textoennegrita"/>
         </w:rPr>
-        <w:t>¿Qué es ReactJS?</w:t>
-      </w:r>
-    </w:p>
-    <w:p>
-      <w:pPr>
-        <w:pStyle w:val="NormalWeb"/>
-      </w:pPr>
-      <w:r>
-        <w:t>ReactJS es una biblioteca de JavaScript declarativa, eficiente y flexible, diseñada para construir interfaces de usuario interactivas. Su arquitectura basada en componentes permite crear aplicaciones web modulares y fáciles de mantener. ReactJS permite desarrollar interfaces de usuario complejas al dividir la UI en componentes pequeños, reutilizables y fáciles de gestionar. Además, su naturaleza declarativa permite describir cómo debería lucir la interfaz en cualquier momento, y React se encarga de actualizar el DOM de manera eficiente.</w:t>
-      </w:r>
-    </w:p>
-    <w:p>
-      <w:pPr>
-        <w:pStyle w:val="NormalWeb"/>
-      </w:pPr>
+        <w:t>ReactJS</w:t>
+      </w:r>
+      <w:proofErr w:type="spellEnd"/>
       <w:r>
         <w:rPr>
           <w:rStyle w:val="Textoennegrita"/>
         </w:rPr>
+        <w:t>?</w:t>
+      </w:r>
+    </w:p>
+    <w:p>
+      <w:pPr>
+        <w:pStyle w:val="NormalWeb"/>
+      </w:pPr>
+      <w:proofErr w:type="spellStart"/>
+      <w:r>
+        <w:t>ReactJS</w:t>
+      </w:r>
+      <w:proofErr w:type="spellEnd"/>
+      <w:r>
+        <w:t xml:space="preserve"> es una biblioteca de JavaScript declarativa, eficiente y flexible, diseñada para construir interfaces de usuario interactivas. Su arquitectura basada en componentes permite crear aplicaciones web modulares y fáciles de mantener. </w:t>
+      </w:r>
+      <w:proofErr w:type="spellStart"/>
+      <w:r>
+        <w:t>ReactJS</w:t>
+      </w:r>
+      <w:proofErr w:type="spellEnd"/>
+      <w:r>
+        <w:t xml:space="preserve"> permite desarrollar interfaces de usuario complejas al dividir la UI en componentes pequeños, reutilizables y fáciles de gestionar. Además, su naturaleza declarativa permite describir cómo debería lucir la interfaz en cualquier momento, y </w:t>
+      </w:r>
+      <w:proofErr w:type="spellStart"/>
+      <w:r>
+        <w:t>React</w:t>
+      </w:r>
+      <w:proofErr w:type="spellEnd"/>
+      <w:r>
+        <w:t xml:space="preserve"> se encarga de actualizar el DOM de manera eficiente.</w:t>
+      </w:r>
+    </w:p>
+    <w:p>
+      <w:pPr>
+        <w:pStyle w:val="NormalWeb"/>
+      </w:pPr>
+      <w:r>
+        <w:rPr>
+          <w:rStyle w:val="Textoennegrita"/>
+        </w:rPr>
         <w:t>Justificación para el Proyecto del Hospital:</w:t>
       </w:r>
     </w:p>
@@ -384,7 +1060,15 @@
         <w:pStyle w:val="NormalWeb"/>
       </w:pPr>
       <w:r>
-        <w:t>El desarrollo de una aplicación web para un hospital involucra diversas secciones (Home, Servicios, Equipo Médico, Contacto, entre otras), las cuales deben actualizarse de manera dinámica y eficiente sin necesidad de recargar toda la página. ReactJS es ideal para este tipo de aplicaciones debido a:</w:t>
+        <w:t xml:space="preserve">El desarrollo de una aplicación web para un hospital involucra diversas secciones (Home, Servicios, Equipo Médico, Contacto, entre otras), las cuales deben actualizarse de manera dinámica y eficiente sin necesidad de recargar toda la página. </w:t>
+      </w:r>
+      <w:proofErr w:type="spellStart"/>
+      <w:r>
+        <w:t>ReactJS</w:t>
+      </w:r>
+      <w:proofErr w:type="spellEnd"/>
+      <w:r>
+        <w:t xml:space="preserve"> es ideal para este tipo de aplicaciones debido a:</w:t>
       </w:r>
     </w:p>
     <w:p>
@@ -396,15 +1080,18 @@
         </w:numPr>
         <w:ind w:left="360"/>
       </w:pPr>
+      <w:proofErr w:type="spellStart"/>
       <w:r>
         <w:rPr>
           <w:rStyle w:val="Textoennegrita"/>
         </w:rPr>
         <w:t>Componentización</w:t>
       </w:r>
+      <w:proofErr w:type="spellEnd"/>
       <w:r>
         <w:t xml:space="preserve">: Permite crear componentes reutilizables para cada sección del hospital. Por ejemplo, un componente </w:t>
       </w:r>
+      <w:proofErr w:type="spellStart"/>
       <w:r>
         <w:rPr>
           <w:rStyle w:val="CdigoHTML"/>
@@ -412,81 +1099,105 @@
         </w:rPr>
         <w:t>DoctorCard</w:t>
       </w:r>
-      <w:r>
-        <w:t xml:space="preserve"> puede ser utilizado en varias partes de la aplicación donde se muestren detalles de los médicos.</w:t>
-      </w:r>
-      <w:r>
+      <w:proofErr w:type="spellEnd"/>
+      <w:r>
+        <w:t xml:space="preserve"> puede ser utilizado en varias partes de la aplicación donde se muestren detalles de los médicos. </w:t>
+      </w:r>
+    </w:p>
+    <w:p>
+      <w:pPr>
+        <w:pStyle w:val="NormalWeb"/>
+        <w:ind w:left="360"/>
+      </w:pPr>
+      <w:r>
+        <w:t>Ejemplo de código:</w:t>
+      </w:r>
+    </w:p>
+    <w:p>
+      <w:pPr>
+        <w:pStyle w:val="NormalWeb"/>
+        <w:spacing w:before="0" w:beforeAutospacing="0" w:after="0" w:afterAutospacing="0"/>
+        <w:rPr>
+          <w:rFonts w:hAnsi="Symbol"/>
+        </w:rPr>
+      </w:pPr>
+      <w:proofErr w:type="spellStart"/>
+      <w:proofErr w:type="gramStart"/>
+      <w:r>
+        <w:rPr>
+          <w:rFonts w:hAnsi="Symbol"/>
+        </w:rPr>
+        <w:t>function</w:t>
+      </w:r>
+      <w:proofErr w:type="spellEnd"/>
+      <w:proofErr w:type="gramEnd"/>
+      <w:r>
+        <w:rPr>
+          <w:rFonts w:hAnsi="Symbol"/>
+        </w:rPr>
         <w:t xml:space="preserve"> </w:t>
       </w:r>
-    </w:p>
-    <w:p>
-      <w:pPr>
-        <w:pStyle w:val="NormalWeb"/>
-        <w:ind w:left="360"/>
-      </w:pPr>
-      <w:r>
-        <w:t>Ejemplo de código:</w:t>
-      </w:r>
-    </w:p>
-    <w:p>
-      <w:pPr>
-        <w:pStyle w:val="NormalWeb"/>
+      <w:proofErr w:type="spellStart"/>
+      <w:r>
         <w:rPr>
           <w:rFonts w:hAnsi="Symbol"/>
         </w:rPr>
-      </w:pPr>
+        <w:t>DoctorCard</w:t>
+      </w:r>
+      <w:proofErr w:type="spellEnd"/>
       <w:r>
         <w:rPr>
           <w:rFonts w:hAnsi="Symbol"/>
         </w:rPr>
-        <w:t>function DoctorCard({ name, specialty, photo }) {</w:t>
-      </w:r>
-    </w:p>
-    <w:p>
-      <w:pPr>
-        <w:pStyle w:val="NormalWeb"/>
+        <w:t xml:space="preserve">({ </w:t>
+      </w:r>
+      <w:proofErr w:type="spellStart"/>
+      <w:r>
         <w:rPr>
           <w:rFonts w:hAnsi="Symbol"/>
         </w:rPr>
-      </w:pPr>
+        <w:t>name</w:t>
+      </w:r>
+      <w:proofErr w:type="spellEnd"/>
       <w:r>
         <w:rPr>
           <w:rFonts w:hAnsi="Symbol"/>
         </w:rPr>
-        <w:t xml:space="preserve">  return (</w:t>
-      </w:r>
-    </w:p>
-    <w:p>
-      <w:pPr>
-        <w:pStyle w:val="NormalWeb"/>
+        <w:t xml:space="preserve">, </w:t>
+      </w:r>
+      <w:proofErr w:type="spellStart"/>
+      <w:r>
         <w:rPr>
           <w:rFonts w:hAnsi="Symbol"/>
         </w:rPr>
-      </w:pPr>
+        <w:t>specialty</w:t>
+      </w:r>
+      <w:proofErr w:type="spellEnd"/>
       <w:r>
         <w:rPr>
           <w:rFonts w:hAnsi="Symbol"/>
         </w:rPr>
-        <w:t xml:space="preserve">    &lt;div className="doctor-card"&gt;</w:t>
-      </w:r>
-    </w:p>
-    <w:p>
-      <w:pPr>
-        <w:pStyle w:val="NormalWeb"/>
+        <w:t xml:space="preserve">, </w:t>
+      </w:r>
+      <w:proofErr w:type="spellStart"/>
+      <w:r>
         <w:rPr>
           <w:rFonts w:hAnsi="Symbol"/>
         </w:rPr>
-      </w:pPr>
+        <w:t>photo</w:t>
+      </w:r>
+      <w:proofErr w:type="spellEnd"/>
       <w:r>
         <w:rPr>
           <w:rFonts w:hAnsi="Symbol"/>
         </w:rPr>
-        <w:t xml:space="preserve">      &lt;img src={photo} alt={name} /&gt;</w:t>
-      </w:r>
-    </w:p>
-    <w:p>
-      <w:pPr>
-        <w:pStyle w:val="NormalWeb"/>
+        <w:t xml:space="preserve"> }) {</w:t>
+      </w:r>
+    </w:p>
+    <w:p>
+      <w:pPr>
+        <w:pStyle w:val="NormalWeb"/>
+        <w:spacing w:before="0" w:beforeAutospacing="0" w:after="0" w:afterAutospacing="0"/>
         <w:rPr>
           <w:rFonts w:hAnsi="Symbol"/>
         </w:rPr>
@@ -495,26 +1206,29 @@
         <w:rPr>
           <w:rFonts w:hAnsi="Symbol"/>
         </w:rPr>
-        <w:t xml:space="preserve">      &lt;h3&gt;{name}&lt;/h3&gt;</w:t>
-      </w:r>
-    </w:p>
-    <w:p>
-      <w:pPr>
-        <w:pStyle w:val="NormalWeb"/>
+        <w:t xml:space="preserve">  </w:t>
+      </w:r>
+      <w:proofErr w:type="spellStart"/>
+      <w:proofErr w:type="gramStart"/>
+      <w:r>
         <w:rPr>
           <w:rFonts w:hAnsi="Symbol"/>
         </w:rPr>
-      </w:pPr>
+        <w:t>return</w:t>
+      </w:r>
+      <w:proofErr w:type="spellEnd"/>
+      <w:proofErr w:type="gramEnd"/>
       <w:r>
         <w:rPr>
           <w:rFonts w:hAnsi="Symbol"/>
         </w:rPr>
-        <w:t xml:space="preserve">      &lt;p&gt;{specialty}&lt;/p&gt;</w:t>
-      </w:r>
-    </w:p>
-    <w:p>
-      <w:pPr>
-        <w:pStyle w:val="NormalWeb"/>
+        <w:t xml:space="preserve"> (</w:t>
+      </w:r>
+    </w:p>
+    <w:p>
+      <w:pPr>
+        <w:pStyle w:val="NormalWeb"/>
+        <w:spacing w:before="0" w:beforeAutospacing="0" w:after="0" w:afterAutospacing="0"/>
         <w:rPr>
           <w:rFonts w:hAnsi="Symbol"/>
         </w:rPr>
@@ -523,27 +1237,246 @@
         <w:rPr>
           <w:rFonts w:hAnsi="Symbol"/>
         </w:rPr>
-        <w:lastRenderedPageBreak/>
-        <w:t xml:space="preserve">    &lt;/div&gt;</w:t>
-      </w:r>
-    </w:p>
-    <w:p>
-      <w:pPr>
-        <w:pStyle w:val="NormalWeb"/>
+        <w:t xml:space="preserve">    &lt;div </w:t>
+      </w:r>
+      <w:proofErr w:type="spellStart"/>
+      <w:r>
         <w:rPr>
           <w:rFonts w:hAnsi="Symbol"/>
         </w:rPr>
-      </w:pPr>
+        <w:t>className</w:t>
+      </w:r>
+      <w:proofErr w:type="spellEnd"/>
       <w:r>
         <w:rPr>
           <w:rFonts w:hAnsi="Symbol"/>
         </w:rPr>
+        <w:t>="doctor-</w:t>
+      </w:r>
+      <w:proofErr w:type="spellStart"/>
+      <w:r>
+        <w:rPr>
+          <w:rFonts w:hAnsi="Symbol"/>
+        </w:rPr>
+        <w:t>card</w:t>
+      </w:r>
+      <w:proofErr w:type="spellEnd"/>
+      <w:r>
+        <w:rPr>
+          <w:rFonts w:hAnsi="Symbol"/>
+        </w:rPr>
+        <w:t>"&gt;</w:t>
+      </w:r>
+    </w:p>
+    <w:p>
+      <w:pPr>
+        <w:pStyle w:val="NormalWeb"/>
+        <w:spacing w:before="0" w:beforeAutospacing="0" w:after="0" w:afterAutospacing="0"/>
+        <w:rPr>
+          <w:rFonts w:hAnsi="Symbol"/>
+        </w:rPr>
+      </w:pPr>
+      <w:r>
+        <w:rPr>
+          <w:rFonts w:hAnsi="Symbol"/>
+        </w:rPr>
+        <w:t xml:space="preserve">      &lt;</w:t>
+      </w:r>
+      <w:proofErr w:type="spellStart"/>
+      <w:r>
+        <w:rPr>
+          <w:rFonts w:hAnsi="Symbol"/>
+        </w:rPr>
+        <w:t>img</w:t>
+      </w:r>
+      <w:proofErr w:type="spellEnd"/>
+      <w:r>
+        <w:rPr>
+          <w:rFonts w:hAnsi="Symbol"/>
+        </w:rPr>
+        <w:t xml:space="preserve"> </w:t>
+      </w:r>
+      <w:proofErr w:type="spellStart"/>
+      <w:r>
+        <w:rPr>
+          <w:rFonts w:hAnsi="Symbol"/>
+        </w:rPr>
+        <w:t>src</w:t>
+      </w:r>
+      <w:proofErr w:type="spellEnd"/>
+      <w:proofErr w:type="gramStart"/>
+      <w:r>
+        <w:rPr>
+          <w:rFonts w:hAnsi="Symbol"/>
+        </w:rPr>
+        <w:t>={</w:t>
+      </w:r>
+      <w:proofErr w:type="spellStart"/>
+      <w:proofErr w:type="gramEnd"/>
+      <w:r>
+        <w:rPr>
+          <w:rFonts w:hAnsi="Symbol"/>
+        </w:rPr>
+        <w:t>photo</w:t>
+      </w:r>
+      <w:proofErr w:type="spellEnd"/>
+      <w:r>
+        <w:rPr>
+          <w:rFonts w:hAnsi="Symbol"/>
+        </w:rPr>
+        <w:t xml:space="preserve">} </w:t>
+      </w:r>
+      <w:proofErr w:type="spellStart"/>
+      <w:r>
+        <w:rPr>
+          <w:rFonts w:hAnsi="Symbol"/>
+        </w:rPr>
+        <w:t>alt</w:t>
+      </w:r>
+      <w:proofErr w:type="spellEnd"/>
+      <w:r>
+        <w:rPr>
+          <w:rFonts w:hAnsi="Symbol"/>
+        </w:rPr>
+        <w:t>={</w:t>
+      </w:r>
+      <w:proofErr w:type="spellStart"/>
+      <w:r>
+        <w:rPr>
+          <w:rFonts w:hAnsi="Symbol"/>
+        </w:rPr>
+        <w:t>name</w:t>
+      </w:r>
+      <w:proofErr w:type="spellEnd"/>
+      <w:r>
+        <w:rPr>
+          <w:rFonts w:hAnsi="Symbol"/>
+        </w:rPr>
+        <w:t>} /&gt;</w:t>
+      </w:r>
+    </w:p>
+    <w:p>
+      <w:pPr>
+        <w:pStyle w:val="NormalWeb"/>
+        <w:spacing w:before="0" w:beforeAutospacing="0" w:after="0" w:afterAutospacing="0"/>
+        <w:rPr>
+          <w:rFonts w:hAnsi="Symbol"/>
+        </w:rPr>
+      </w:pPr>
+      <w:r>
+        <w:rPr>
+          <w:rFonts w:hAnsi="Symbol"/>
+        </w:rPr>
+        <w:t xml:space="preserve">      &lt;h3</w:t>
+      </w:r>
+      <w:proofErr w:type="gramStart"/>
+      <w:r>
+        <w:rPr>
+          <w:rFonts w:hAnsi="Symbol"/>
+        </w:rPr>
+        <w:t>&gt;{</w:t>
+      </w:r>
+      <w:proofErr w:type="spellStart"/>
+      <w:proofErr w:type="gramEnd"/>
+      <w:r>
+        <w:rPr>
+          <w:rFonts w:hAnsi="Symbol"/>
+        </w:rPr>
+        <w:t>name</w:t>
+      </w:r>
+      <w:proofErr w:type="spellEnd"/>
+      <w:r>
+        <w:rPr>
+          <w:rFonts w:hAnsi="Symbol"/>
+        </w:rPr>
+        <w:t>}&lt;/h3&gt;</w:t>
+      </w:r>
+    </w:p>
+    <w:p>
+      <w:pPr>
+        <w:pStyle w:val="NormalWeb"/>
+        <w:spacing w:before="0" w:beforeAutospacing="0" w:after="0" w:afterAutospacing="0"/>
+        <w:rPr>
+          <w:rFonts w:hAnsi="Symbol"/>
+        </w:rPr>
+      </w:pPr>
+      <w:r>
+        <w:rPr>
+          <w:rFonts w:hAnsi="Symbol"/>
+        </w:rPr>
+        <w:t xml:space="preserve">      &lt;p</w:t>
+      </w:r>
+      <w:proofErr w:type="gramStart"/>
+      <w:r>
+        <w:rPr>
+          <w:rFonts w:hAnsi="Symbol"/>
+        </w:rPr>
+        <w:t>&gt;{</w:t>
+      </w:r>
+      <w:proofErr w:type="spellStart"/>
+      <w:proofErr w:type="gramEnd"/>
+      <w:r>
+        <w:rPr>
+          <w:rFonts w:hAnsi="Symbol"/>
+        </w:rPr>
+        <w:t>specialty</w:t>
+      </w:r>
+      <w:proofErr w:type="spellEnd"/>
+      <w:r>
+        <w:rPr>
+          <w:rFonts w:hAnsi="Symbol"/>
+        </w:rPr>
+        <w:t>}&lt;/p&gt;</w:t>
+      </w:r>
+    </w:p>
+    <w:p>
+      <w:pPr>
+        <w:pStyle w:val="NormalWeb"/>
+        <w:spacing w:before="0" w:beforeAutospacing="0" w:after="0" w:afterAutospacing="0"/>
+        <w:rPr>
+          <w:rFonts w:hAnsi="Symbol"/>
+        </w:rPr>
+      </w:pPr>
+      <w:r>
+        <w:rPr>
+          <w:rFonts w:hAnsi="Symbol"/>
+        </w:rPr>
+        <w:t xml:space="preserve">    &lt;/</w:t>
+      </w:r>
+      <w:proofErr w:type="gramStart"/>
+      <w:r>
+        <w:rPr>
+          <w:rFonts w:hAnsi="Symbol"/>
+        </w:rPr>
+        <w:t>div</w:t>
+      </w:r>
+      <w:proofErr w:type="gramEnd"/>
+      <w:r>
+        <w:rPr>
+          <w:rFonts w:hAnsi="Symbol"/>
+        </w:rPr>
+        <w:t>&gt;</w:t>
+      </w:r>
+    </w:p>
+    <w:p>
+      <w:pPr>
+        <w:pStyle w:val="NormalWeb"/>
+        <w:spacing w:before="0" w:beforeAutospacing="0" w:after="0" w:afterAutospacing="0"/>
+        <w:rPr>
+          <w:rFonts w:hAnsi="Symbol"/>
+        </w:rPr>
+      </w:pPr>
+      <w:r>
+        <w:rPr>
+          <w:rFonts w:hAnsi="Symbol"/>
+        </w:rPr>
         <w:t xml:space="preserve">  );</w:t>
       </w:r>
     </w:p>
     <w:p>
       <w:pPr>
         <w:pStyle w:val="NormalWeb"/>
+        <w:spacing w:before="0" w:beforeAutospacing="0" w:after="0" w:afterAutospacing="0"/>
         <w:rPr>
           <w:rFonts w:hAnsi="Symbol"/>
         </w:rPr>
@@ -563,12 +1496,15 @@
           <w:numId w:val="1"/>
         </w:numPr>
       </w:pPr>
+      <w:proofErr w:type="spellStart"/>
       <w:r>
         <w:rPr>
           <w:rStyle w:val="Textoennegrita"/>
         </w:rPr>
+        <w:lastRenderedPageBreak/>
         <w:t>Declaratividad</w:t>
       </w:r>
+      <w:proofErr w:type="spellEnd"/>
       <w:r>
         <w:rPr>
           <w:rStyle w:val="Textoennegrita"/>
@@ -576,7 +1512,15 @@
         <w:t>:</w:t>
       </w:r>
       <w:r>
-        <w:t xml:space="preserve"> La estructura declarativa de React hace que sea más fácil gestionar y predecir cómo se debe ver y comportar la interfaz, lo cual es esencial cuando se manejan datos médicos que cambian constantemente.</w:t>
+        <w:t xml:space="preserve"> La estructura declarativa de </w:t>
+      </w:r>
+      <w:proofErr w:type="spellStart"/>
+      <w:r>
+        <w:t>React</w:t>
+      </w:r>
+      <w:proofErr w:type="spellEnd"/>
+      <w:r>
+        <w:t xml:space="preserve"> hace que sea más fácil gestionar y predecir cómo se debe ver y comportar la interfaz, lo cual es esencial cuando se manejan datos médicos que cambian constantemente.</w:t>
       </w:r>
     </w:p>
     <w:p>
@@ -591,10 +1535,43 @@
         <w:rPr>
           <w:rStyle w:val="Textoennegrita"/>
         </w:rPr>
-        <w:t>SPA (Single Page Application)</w:t>
-      </w:r>
-      <w:r>
-        <w:t>: React es perfecto para desarrollar SPA, donde todas las interacciones del usuario se resuelven sin recargar la página, lo cual mejora la experiencia del usuario y optimiza la carga de contenido.</w:t>
+        <w:t xml:space="preserve">SPA (Single Page </w:t>
+      </w:r>
+      <w:proofErr w:type="spellStart"/>
+      <w:r>
+        <w:rPr>
+          <w:rStyle w:val="Textoennegrita"/>
+        </w:rPr>
+        <w:t>Application</w:t>
+      </w:r>
+      <w:proofErr w:type="spellEnd"/>
+      <w:r>
+        <w:rPr>
+          <w:rStyle w:val="Textoennegrita"/>
+        </w:rPr>
+        <w:t>)</w:t>
+      </w:r>
+      <w:r>
+        <w:t xml:space="preserve">: </w:t>
+      </w:r>
+      <w:proofErr w:type="spellStart"/>
+      <w:r>
+        <w:t>React</w:t>
+      </w:r>
+      <w:proofErr w:type="spellEnd"/>
+      <w:r>
+        <w:t xml:space="preserve"> es perfecto para desarrollar SPA, donde todas las interacciones del usuario se resuelven sin recargar la página, lo cual mejora la experiencia del usuario y optimiza la carga de contenido</w:t>
+      </w:r>
+      <w:r>
+        <w:t xml:space="preserve"> para que sea más </w:t>
+      </w:r>
+      <w:proofErr w:type="spellStart"/>
+      <w:r>
+        <w:t>rapido</w:t>
+      </w:r>
+      <w:proofErr w:type="spellEnd"/>
+      <w:r>
+        <w:t>.</w:t>
       </w:r>
     </w:p>
     <w:p>
@@ -607,6 +1584,9 @@
         <w:pStyle w:val="Ttulo4"/>
       </w:pPr>
       <w:r>
+        <w:rPr>
+          <w:sz w:val="28"/>
+        </w:rPr>
         <w:t xml:space="preserve">2. </w:t>
       </w:r>
       <w:r>
@@ -614,6 +1594,7 @@
           <w:rStyle w:val="Textoennegrita"/>
           <w:b w:val="0"/>
           <w:bCs w:val="0"/>
+          <w:sz w:val="28"/>
         </w:rPr>
         <w:t>Ventajas de las SPA en un Sistema de Hospital</w:t>
       </w:r>
@@ -623,7 +1604,15 @@
         <w:pStyle w:val="NormalWeb"/>
       </w:pPr>
       <w:r>
-        <w:t>Las SPA (Single Page Applications) ofrecen numerosas ventajas para sistemas como el de un hospital, donde la eficiencia y la experiencia de usuario son esenciales:</w:t>
+        <w:t xml:space="preserve">Las SPA (Single Page </w:t>
+      </w:r>
+      <w:proofErr w:type="spellStart"/>
+      <w:r>
+        <w:t>Applications</w:t>
+      </w:r>
+      <w:proofErr w:type="spellEnd"/>
+      <w:r>
+        <w:t>) ofrecen numerosas ventajas para sistemas como el de un hospital, donde la eficiencia y la experiencia de usuario son esenciales:</w:t>
       </w:r>
     </w:p>
     <w:p>
@@ -641,7 +1630,15 @@
         <w:t>Navegación fluida</w:t>
       </w:r>
       <w:r>
-        <w:t>: Al utilizar ReactJS para crear una SPA, los usuarios pueden navegar entre diferentes secciones (Consultas, Citas, Servicios, etc.) sin tener que recargar la página. Esto proporciona una experiencia de navegación más rápida y fluida, lo cual es esencial en el contexto hospitalario donde el acceso rápido a la información médica y administrativa es crucial.</w:t>
+        <w:t xml:space="preserve">: Al utilizar </w:t>
+      </w:r>
+      <w:proofErr w:type="spellStart"/>
+      <w:r>
+        <w:t>ReactJS</w:t>
+      </w:r>
+      <w:proofErr w:type="spellEnd"/>
+      <w:r>
+        <w:t xml:space="preserve"> para crear una SPA, los usuarios pueden navegar entre diferentes secciones (Consultas, Citas, Servicios, etc.) sin tener que recargar la página. Esto proporciona una experiencia de navegación más rápida y fluida, lo cual es esencial en el contexto hospitalario donde el acceso rápido a la información médica y administrativa es crucial.</w:t>
       </w:r>
     </w:p>
     <w:p>
@@ -653,7 +1650,15 @@
         </w:numPr>
       </w:pPr>
       <w:r>
-        <w:t>Ejemplo: En una SPA de hospital, al hacer clic en "Servicios" o "Doctores", React solo actualizará la vista correspondiente sin recargar toda la página.</w:t>
+        <w:t xml:space="preserve">Ejemplo: En una SPA de hospital, al hacer clic en "Servicios" o "Doctores", </w:t>
+      </w:r>
+      <w:proofErr w:type="spellStart"/>
+      <w:r>
+        <w:t>React</w:t>
+      </w:r>
+      <w:proofErr w:type="spellEnd"/>
+      <w:r>
+        <w:t xml:space="preserve"> solo actualizará la vista correspondiente sin recargar toda la página.</w:t>
       </w:r>
     </w:p>
     <w:p>
@@ -671,7 +1676,23 @@
         <w:t>Carga rápida de datos</w:t>
       </w:r>
       <w:r>
-        <w:t>: React optimiza el manejo de datos, haciendo uso del Virtual DOM, lo que permite actualizaciones eficientes sin necesidad de renderizar toda la página cada vez que se produce un cambio en el estado de la aplicación.</w:t>
+        <w:t xml:space="preserve">: </w:t>
+      </w:r>
+      <w:proofErr w:type="spellStart"/>
+      <w:r>
+        <w:t>React</w:t>
+      </w:r>
+      <w:proofErr w:type="spellEnd"/>
+      <w:r>
+        <w:t xml:space="preserve"> optimiza el manejo de datos, haciendo uso del Virtual DOM, lo que permite actualizaciones eficientes sin necesidad de </w:t>
+      </w:r>
+      <w:proofErr w:type="spellStart"/>
+      <w:r>
+        <w:t>renderizar</w:t>
+      </w:r>
+      <w:proofErr w:type="spellEnd"/>
+      <w:r>
+        <w:t xml:space="preserve"> toda la página cada vez que se produce un cambio en el estado de la aplicación.</w:t>
       </w:r>
     </w:p>
     <w:p>
@@ -700,34 +1721,48 @@
     <w:p>
       <w:pPr>
         <w:pStyle w:val="Ttulo4"/>
-      </w:pPr>
-      <w:r>
-        <w:t xml:space="preserve">3. </w:t>
+        <w:rPr>
+          <w:sz w:val="28"/>
+        </w:rPr>
+      </w:pPr>
+      <w:r>
+        <w:rPr>
+          <w:sz w:val="28"/>
+        </w:rPr>
+        <w:t>3. Manejo del DOM Virtual en la Web del Hospital</w:t>
+      </w:r>
+    </w:p>
+    <w:p>
+      <w:pPr>
+        <w:pStyle w:val="NormalWeb"/>
+      </w:pPr>
+      <w:r>
+        <w:t xml:space="preserve">El </w:t>
       </w:r>
       <w:r>
         <w:rPr>
           <w:rStyle w:val="Textoennegrita"/>
-          <w:b w:val="0"/>
-          <w:bCs w:val="0"/>
-        </w:rPr>
-        <w:t>Manejo del DOM Virtual en la Web del Hospital</w:t>
-      </w:r>
-    </w:p>
-    <w:p>
-      <w:pPr>
-        <w:pStyle w:val="NormalWeb"/>
-      </w:pPr>
-      <w:r>
-        <w:t xml:space="preserve">El </w:t>
-      </w:r>
-      <w:r>
-        <w:rPr>
-          <w:rStyle w:val="Textoennegrita"/>
         </w:rPr>
         <w:t>DOM Virtual</w:t>
       </w:r>
       <w:r>
-        <w:t xml:space="preserve"> es una de las características clave de React que mejora el rendimiento de la aplicación. El DOM Virtual es una representación en memoria del DOM real. Cuando un cambio ocurre en la aplicación, React actualiza el Virtual DOM primero y luego lo compara con el DOM real para aplicar las mínimas modificaciones necesarias.</w:t>
+        <w:t xml:space="preserve"> es una de las características clave de </w:t>
+      </w:r>
+      <w:proofErr w:type="spellStart"/>
+      <w:r>
+        <w:t>React</w:t>
+      </w:r>
+      <w:proofErr w:type="spellEnd"/>
+      <w:r>
+        <w:t xml:space="preserve"> que mejora el rendimiento de la aplicación. El DOM Virtual es una representación en memoria del DOM real. Cuando un cambio ocurre en la aplicación, </w:t>
+      </w:r>
+      <w:proofErr w:type="spellStart"/>
+      <w:r>
+        <w:t>React</w:t>
+      </w:r>
+      <w:proofErr w:type="spellEnd"/>
+      <w:r>
+        <w:t xml:space="preserve"> actualiza el Virtual DOM primero y luego lo compara con el DOM real para aplicar las mínimas modificaciones necesarias.</w:t>
       </w:r>
     </w:p>
     <w:p>
@@ -753,11 +1788,18 @@
         <w:rPr>
           <w:rStyle w:val="Textoennegrita"/>
         </w:rPr>
-        <w:lastRenderedPageBreak/>
         <w:t>Actualización eficiente</w:t>
       </w:r>
       <w:r>
-        <w:t>: Cuando un usuario interactúa con la aplicación (por ejemplo, al hacer clic para ver información sobre un doctor), React solo actualiza los componentes afectados, en lugar de recargar toda la página. Esto reduce el tiempo de carga y mejora la velocidad de la aplicación.</w:t>
+        <w:t xml:space="preserve">: Cuando un usuario interactúa con la aplicación (por ejemplo, al hacer clic para ver información sobre un doctor), </w:t>
+      </w:r>
+      <w:proofErr w:type="spellStart"/>
+      <w:r>
+        <w:t>React</w:t>
+      </w:r>
+      <w:proofErr w:type="spellEnd"/>
+      <w:r>
+        <w:t xml:space="preserve"> solo actualiza los componentes afectados, en lugar de recargar toda la página. Esto reduce el tiempo de carga y mejora la velocidad de la aplicación.</w:t>
       </w:r>
     </w:p>
     <w:p>
@@ -772,10 +1814,19 @@
         <w:rPr>
           <w:rStyle w:val="Textoennegrita"/>
         </w:rPr>
+        <w:lastRenderedPageBreak/>
         <w:t>Optimización en la visualización de datos médicos</w:t>
       </w:r>
       <w:r>
-        <w:t>: Si se están mostrando listados de citas o doctores, el Virtual DOM asegura que solo los elementos modificados se rendericen nuevamente, lo que acelera la carga de nuevas citas o actualizaciones de información médica.</w:t>
+        <w:t xml:space="preserve">: Si se están mostrando listados de citas o doctores, el Virtual DOM asegura que solo los elementos modificados se </w:t>
+      </w:r>
+      <w:proofErr w:type="spellStart"/>
+      <w:r>
+        <w:t>rendericen</w:t>
+      </w:r>
+      <w:proofErr w:type="spellEnd"/>
+      <w:r>
+        <w:t xml:space="preserve"> nuevamente, lo que acelera la carga de nuevas citas o actualizaciones de información médica.</w:t>
       </w:r>
     </w:p>
     <w:p>
@@ -784,68 +1835,161 @@
         <w:ind w:left="720"/>
       </w:pPr>
       <w:r>
-        <w:t>Ejemplo de actualización eficiente con React:</w:t>
-      </w:r>
-    </w:p>
-    <w:p>
-      <w:pPr>
-        <w:pStyle w:val="NormalWeb"/>
-      </w:pPr>
-      <w:r>
-        <w:t>function Citas({ citas }) {</w:t>
-      </w:r>
-    </w:p>
-    <w:p>
-      <w:pPr>
-        <w:pStyle w:val="NormalWeb"/>
-      </w:pPr>
-      <w:r>
-        <w:t xml:space="preserve">  return (</w:t>
-      </w:r>
-    </w:p>
-    <w:p>
-      <w:pPr>
-        <w:pStyle w:val="NormalWeb"/>
-      </w:pPr>
-      <w:r>
-        <w:t xml:space="preserve">    &lt;ul&gt;</w:t>
-      </w:r>
-    </w:p>
-    <w:p>
-      <w:pPr>
-        <w:pStyle w:val="NormalWeb"/>
-      </w:pPr>
-      <w:r>
-        <w:t xml:space="preserve">      {citas.map((cita) =&gt; (</w:t>
-      </w:r>
-    </w:p>
-    <w:p>
-      <w:pPr>
-        <w:pStyle w:val="NormalWeb"/>
-      </w:pPr>
-      <w:r>
-        <w:t xml:space="preserve">        &lt;li key={cita.id}&gt;</w:t>
-      </w:r>
-    </w:p>
-    <w:p>
-      <w:pPr>
-        <w:pStyle w:val="NormalWeb"/>
-      </w:pPr>
-      <w:r>
-        <w:t xml:space="preserve">          {cita.fecha} - {cita.medico}</w:t>
-      </w:r>
-    </w:p>
-    <w:p>
-      <w:pPr>
-        <w:pStyle w:val="NormalWeb"/>
-      </w:pPr>
-      <w:r>
-        <w:t xml:space="preserve">        &lt;/li&gt;</w:t>
-      </w:r>
-    </w:p>
-    <w:p>
-      <w:pPr>
-        <w:pStyle w:val="NormalWeb"/>
+        <w:t xml:space="preserve">Ejemplo de actualización eficiente con </w:t>
+      </w:r>
+      <w:proofErr w:type="spellStart"/>
+      <w:r>
+        <w:t>React</w:t>
+      </w:r>
+      <w:proofErr w:type="spellEnd"/>
+      <w:r>
+        <w:t>:</w:t>
+      </w:r>
+    </w:p>
+    <w:p>
+      <w:pPr>
+        <w:pStyle w:val="NormalWeb"/>
+        <w:spacing w:before="0" w:beforeAutospacing="0" w:after="0" w:afterAutospacing="0"/>
+      </w:pPr>
+      <w:proofErr w:type="spellStart"/>
+      <w:proofErr w:type="gramStart"/>
+      <w:r>
+        <w:t>function</w:t>
+      </w:r>
+      <w:proofErr w:type="spellEnd"/>
+      <w:proofErr w:type="gramEnd"/>
+      <w:r>
+        <w:t xml:space="preserve"> Citas({ citas }) {</w:t>
+      </w:r>
+    </w:p>
+    <w:p>
+      <w:pPr>
+        <w:pStyle w:val="NormalWeb"/>
+        <w:spacing w:before="0" w:beforeAutospacing="0" w:after="0" w:afterAutospacing="0"/>
+      </w:pPr>
+      <w:r>
+        <w:t xml:space="preserve">  </w:t>
+      </w:r>
+      <w:proofErr w:type="spellStart"/>
+      <w:proofErr w:type="gramStart"/>
+      <w:r>
+        <w:t>return</w:t>
+      </w:r>
+      <w:proofErr w:type="spellEnd"/>
+      <w:proofErr w:type="gramEnd"/>
+      <w:r>
+        <w:t xml:space="preserve"> (</w:t>
+      </w:r>
+    </w:p>
+    <w:p>
+      <w:pPr>
+        <w:pStyle w:val="NormalWeb"/>
+        <w:spacing w:before="0" w:beforeAutospacing="0" w:after="0" w:afterAutospacing="0"/>
+      </w:pPr>
+      <w:r>
+        <w:t xml:space="preserve">    &lt;</w:t>
+      </w:r>
+      <w:proofErr w:type="spellStart"/>
+      <w:proofErr w:type="gramStart"/>
+      <w:r>
+        <w:t>ul</w:t>
+      </w:r>
+      <w:proofErr w:type="spellEnd"/>
+      <w:proofErr w:type="gramEnd"/>
+      <w:r>
+        <w:t>&gt;</w:t>
+      </w:r>
+    </w:p>
+    <w:p>
+      <w:pPr>
+        <w:pStyle w:val="NormalWeb"/>
+        <w:spacing w:before="0" w:beforeAutospacing="0" w:after="0" w:afterAutospacing="0"/>
+      </w:pPr>
+      <w:r>
+        <w:t xml:space="preserve">      {</w:t>
+      </w:r>
+      <w:proofErr w:type="spellStart"/>
+      <w:proofErr w:type="gramStart"/>
+      <w:r>
+        <w:t>citas.map</w:t>
+      </w:r>
+      <w:proofErr w:type="spellEnd"/>
+      <w:r>
+        <w:t>(</w:t>
+      </w:r>
+      <w:proofErr w:type="gramEnd"/>
+      <w:r>
+        <w:t>(cita) =&gt; (</w:t>
+      </w:r>
+    </w:p>
+    <w:p>
+      <w:pPr>
+        <w:pStyle w:val="NormalWeb"/>
+        <w:spacing w:before="0" w:beforeAutospacing="0" w:after="0" w:afterAutospacing="0"/>
+      </w:pPr>
+      <w:r>
+        <w:t xml:space="preserve">        &lt;li </w:t>
+      </w:r>
+      <w:proofErr w:type="spellStart"/>
+      <w:r>
+        <w:t>key</w:t>
+      </w:r>
+      <w:proofErr w:type="spellEnd"/>
+      <w:proofErr w:type="gramStart"/>
+      <w:r>
+        <w:t>={</w:t>
+      </w:r>
+      <w:proofErr w:type="gramEnd"/>
+      <w:r>
+        <w:t>cita.id}&gt;</w:t>
+      </w:r>
+    </w:p>
+    <w:p>
+      <w:pPr>
+        <w:pStyle w:val="NormalWeb"/>
+        <w:spacing w:before="0" w:beforeAutospacing="0" w:after="0" w:afterAutospacing="0"/>
+      </w:pPr>
+      <w:r>
+        <w:t xml:space="preserve">          {</w:t>
+      </w:r>
+      <w:proofErr w:type="spellStart"/>
+      <w:r>
+        <w:t>cita.fecha</w:t>
+      </w:r>
+      <w:proofErr w:type="spellEnd"/>
+      <w:r>
+        <w:t>} - {</w:t>
+      </w:r>
+      <w:proofErr w:type="spellStart"/>
+      <w:r>
+        <w:t>cita.medico</w:t>
+      </w:r>
+      <w:proofErr w:type="spellEnd"/>
+      <w:r>
+        <w:t>}</w:t>
+      </w:r>
+    </w:p>
+    <w:p>
+      <w:pPr>
+        <w:pStyle w:val="NormalWeb"/>
+        <w:spacing w:before="0" w:beforeAutospacing="0" w:after="0" w:afterAutospacing="0"/>
+      </w:pPr>
+      <w:r>
+        <w:t xml:space="preserve">        &lt;/</w:t>
+      </w:r>
+      <w:proofErr w:type="gramStart"/>
+      <w:r>
+        <w:t>li</w:t>
+      </w:r>
+      <w:proofErr w:type="gramEnd"/>
+      <w:r>
+        <w:t>&gt;</w:t>
+      </w:r>
+    </w:p>
+    <w:p>
+      <w:pPr>
+        <w:pStyle w:val="NormalWeb"/>
+        <w:spacing w:before="0" w:beforeAutospacing="0" w:after="0" w:afterAutospacing="0"/>
       </w:pPr>
       <w:r>
         <w:t xml:space="preserve">      ))}</w:t>
@@ -854,14 +1998,26 @@
     <w:p>
       <w:pPr>
         <w:pStyle w:val="NormalWeb"/>
-      </w:pPr>
-      <w:r>
-        <w:t xml:space="preserve">    &lt;/ul&gt;</w:t>
-      </w:r>
-    </w:p>
-    <w:p>
-      <w:pPr>
-        <w:pStyle w:val="NormalWeb"/>
+        <w:spacing w:before="0" w:beforeAutospacing="0" w:after="0" w:afterAutospacing="0"/>
+      </w:pPr>
+      <w:r>
+        <w:t xml:space="preserve">    &lt;/</w:t>
+      </w:r>
+      <w:proofErr w:type="spellStart"/>
+      <w:proofErr w:type="gramStart"/>
+      <w:r>
+        <w:t>ul</w:t>
+      </w:r>
+      <w:proofErr w:type="spellEnd"/>
+      <w:proofErr w:type="gramEnd"/>
+      <w:r>
+        <w:t>&gt;</w:t>
+      </w:r>
+    </w:p>
+    <w:p>
+      <w:pPr>
+        <w:pStyle w:val="NormalWeb"/>
+        <w:spacing w:before="0" w:beforeAutospacing="0" w:after="0" w:afterAutospacing="0"/>
       </w:pPr>
       <w:r>
         <w:t xml:space="preserve">  );</w:t>
@@ -885,23 +2041,78 @@
         <w:pStyle w:val="Ttulo4"/>
       </w:pPr>
       <w:r>
-        <w:t xml:space="preserve">4. </w:t>
-      </w:r>
-      <w:r>
-        <w:rPr>
-          <w:rStyle w:val="Textoennegrita"/>
-          <w:b w:val="0"/>
-          <w:bCs w:val="0"/>
-        </w:rPr>
-        <w:t>Comparación de ReactJS con Otros Frameworks para el Proyecto</w:t>
-      </w:r>
-    </w:p>
-    <w:p>
-      <w:pPr>
-        <w:pStyle w:val="NormalWeb"/>
-      </w:pPr>
-      <w:r>
-        <w:t>Comparar ReactJS con otros frameworks populares como Angular y VueJS es esencial para entender por qué React es una opción ideal para este proyecto.</w:t>
+        <w:rPr>
+          <w:sz w:val="28"/>
+        </w:rPr>
+        <w:t xml:space="preserve">4. Comparación de </w:t>
+      </w:r>
+      <w:proofErr w:type="spellStart"/>
+      <w:r>
+        <w:rPr>
+          <w:sz w:val="28"/>
+        </w:rPr>
+        <w:t>ReactJS</w:t>
+      </w:r>
+      <w:proofErr w:type="spellEnd"/>
+      <w:r>
+        <w:rPr>
+          <w:sz w:val="28"/>
+        </w:rPr>
+        <w:t xml:space="preserve"> con Otros </w:t>
+      </w:r>
+      <w:proofErr w:type="spellStart"/>
+      <w:r>
+        <w:rPr>
+          <w:sz w:val="28"/>
+        </w:rPr>
+        <w:t>Frameworks</w:t>
+      </w:r>
+      <w:proofErr w:type="spellEnd"/>
+      <w:r>
+        <w:rPr>
+          <w:sz w:val="28"/>
+        </w:rPr>
+        <w:t xml:space="preserve"> para el Proyecto</w:t>
+      </w:r>
+    </w:p>
+    <w:p>
+      <w:pPr>
+        <w:pStyle w:val="NormalWeb"/>
+      </w:pPr>
+      <w:r>
+        <w:t xml:space="preserve">Comparar </w:t>
+      </w:r>
+      <w:proofErr w:type="spellStart"/>
+      <w:r>
+        <w:t>ReactJS</w:t>
+      </w:r>
+      <w:proofErr w:type="spellEnd"/>
+      <w:r>
+        <w:t xml:space="preserve"> con otros </w:t>
+      </w:r>
+      <w:proofErr w:type="spellStart"/>
+      <w:r>
+        <w:t>frameworks</w:t>
+      </w:r>
+      <w:proofErr w:type="spellEnd"/>
+      <w:r>
+        <w:t xml:space="preserve"> populares como Angular y </w:t>
+      </w:r>
+      <w:proofErr w:type="spellStart"/>
+      <w:r>
+        <w:t>VueJS</w:t>
+      </w:r>
+      <w:proofErr w:type="spellEnd"/>
+      <w:r>
+        <w:t xml:space="preserve"> es esencial para entender por qué </w:t>
+      </w:r>
+      <w:proofErr w:type="spellStart"/>
+      <w:r>
+        <w:t>React</w:t>
+      </w:r>
+      <w:proofErr w:type="spellEnd"/>
+      <w:r>
+        <w:t xml:space="preserve"> es una opción ideal para este proyecto.</w:t>
       </w:r>
     </w:p>
     <w:p>
@@ -919,7 +2130,23 @@
         <w:t>Angular</w:t>
       </w:r>
       <w:r>
-        <w:t>: Es un framework completo que incluye muchas características listas para usar, pero su curva de aprendizaje es más pronunciada debido a su complejidad. React, por otro lado, es más ligero y centrado en la vista, lo que lo hace más flexible y fácil de integrar con otras herramientas.</w:t>
+        <w:t xml:space="preserve">: Es un </w:t>
+      </w:r>
+      <w:proofErr w:type="spellStart"/>
+      <w:r>
+        <w:t>framework</w:t>
+      </w:r>
+      <w:proofErr w:type="spellEnd"/>
+      <w:r>
+        <w:t xml:space="preserve"> completo que incluye muchas características listas para usar, pero su curva de aprendizaje es más pronunciada debido a su complejidad. </w:t>
+      </w:r>
+      <w:proofErr w:type="spellStart"/>
+      <w:r>
+        <w:t>React</w:t>
+      </w:r>
+      <w:proofErr w:type="spellEnd"/>
+      <w:r>
+        <w:t>, por otro lado, es más ligero y centrado en la vista, lo que lo hace más flexible y fácil de integrar con otras herramientas.</w:t>
       </w:r>
     </w:p>
     <w:p>
@@ -930,66 +2157,180 @@
           <w:numId w:val="6"/>
         </w:numPr>
       </w:pPr>
+      <w:proofErr w:type="spellStart"/>
       <w:r>
         <w:rPr>
           <w:rStyle w:val="Textoennegrita"/>
         </w:rPr>
         <w:t>VueJS</w:t>
       </w:r>
-      <w:r>
-        <w:t xml:space="preserve">: Vue es similar a React en algunos aspectos, pero React tiene una comunidad más amplia y mejor soporte para aplicaciones grandes. Además, React </w:t>
-      </w:r>
-      <w:r>
+      <w:proofErr w:type="spellEnd"/>
+      <w:r>
+        <w:t xml:space="preserve">: </w:t>
+      </w:r>
+      <w:proofErr w:type="spellStart"/>
+      <w:r>
+        <w:t>Vue</w:t>
+      </w:r>
+      <w:proofErr w:type="spellEnd"/>
+      <w:r>
+        <w:t xml:space="preserve"> es similar a </w:t>
+      </w:r>
+      <w:proofErr w:type="spellStart"/>
+      <w:r>
+        <w:t>React</w:t>
+      </w:r>
+      <w:proofErr w:type="spellEnd"/>
+      <w:r>
+        <w:t xml:space="preserve"> en algunos aspectos, pero </w:t>
+      </w:r>
+      <w:proofErr w:type="spellStart"/>
+      <w:r>
+        <w:t>React</w:t>
+      </w:r>
+      <w:proofErr w:type="spellEnd"/>
+      <w:r>
+        <w:t xml:space="preserve"> tiene una comunidad más amplia y mejor soporte para aplicaciones grandes. Además, </w:t>
+      </w:r>
+      <w:proofErr w:type="spellStart"/>
+      <w:r>
+        <w:t>React</w:t>
+      </w:r>
+      <w:proofErr w:type="spellEnd"/>
+      <w:r>
+        <w:t xml:space="preserve"> tiene una integración más fluida con herramientas como </w:t>
+      </w:r>
+      <w:proofErr w:type="spellStart"/>
+      <w:r>
+        <w:t>Redux</w:t>
+      </w:r>
+      <w:proofErr w:type="spellEnd"/>
+      <w:r>
+        <w:t xml:space="preserve"> (para manejo del estado global), mientras que </w:t>
+      </w:r>
+      <w:proofErr w:type="spellStart"/>
+      <w:r>
+        <w:t>Vue</w:t>
+      </w:r>
+      <w:proofErr w:type="spellEnd"/>
+      <w:r>
+        <w:t xml:space="preserve"> requiere más configuración para lograr lo mismo.</w:t>
+      </w:r>
+    </w:p>
+    <w:p>
+      <w:pPr>
+        <w:pStyle w:val="NormalWeb"/>
+      </w:pPr>
+      <w:r>
+        <w:rPr>
+          <w:rStyle w:val="Textoennegrita"/>
+        </w:rPr>
+        <w:t>Conclusión</w:t>
+      </w:r>
+      <w:r>
+        <w:t xml:space="preserve">: </w:t>
+      </w:r>
+      <w:proofErr w:type="spellStart"/>
+      <w:r>
+        <w:t>ReactJS</w:t>
+      </w:r>
+      <w:proofErr w:type="spellEnd"/>
+      <w:r>
+        <w:t xml:space="preserve"> es más adecuado debido a su naturaleza modular, facilidad de integración con otras tecnologías (como </w:t>
+      </w:r>
+      <w:proofErr w:type="spellStart"/>
+      <w:r>
+        <w:t>APIs</w:t>
+      </w:r>
+      <w:proofErr w:type="spellEnd"/>
+      <w:r>
+        <w:t xml:space="preserve"> REST para gestión de citas), y su comunidad activa. La capacidad de </w:t>
+      </w:r>
+      <w:proofErr w:type="spellStart"/>
+      <w:r>
+        <w:t>React</w:t>
+      </w:r>
+      <w:proofErr w:type="spellEnd"/>
+      <w:r>
+        <w:t xml:space="preserve"> para manejar el ciclo de vida de los componentes y la </w:t>
+      </w:r>
+      <w:proofErr w:type="spellStart"/>
+      <w:r>
+        <w:t>modularización</w:t>
+      </w:r>
+      <w:proofErr w:type="spellEnd"/>
+      <w:r>
+        <w:t xml:space="preserve"> facilita la construcción de una aplicación escalable para el hospital.</w:t>
+      </w:r>
+    </w:p>
+    <w:p>
+      <w:pPr>
+        <w:pStyle w:val="NormalWeb"/>
+      </w:pPr>
+    </w:p>
+    <w:p>
+      <w:pPr>
+        <w:pStyle w:val="NormalWeb"/>
+      </w:pPr>
+    </w:p>
+    <w:p>
+      <w:pPr>
+        <w:pStyle w:val="Ttulo4"/>
+      </w:pPr>
+      <w:r>
+        <w:rPr>
+          <w:sz w:val="28"/>
+        </w:rPr>
         <w:lastRenderedPageBreak/>
-        <w:t>tiene una integración más fluida con herramientas como Redux (para manejo del estado global), mientras que Vue requiere más configuración para lograr lo mismo.</w:t>
-      </w:r>
-    </w:p>
-    <w:p>
-      <w:pPr>
-        <w:pStyle w:val="NormalWeb"/>
-      </w:pPr>
-      <w:r>
-        <w:rPr>
-          <w:rStyle w:val="Textoennegrita"/>
-        </w:rPr>
-        <w:t>Conclusión</w:t>
-      </w:r>
-      <w:r>
-        <w:t>: ReactJS es más adecuado debido a su naturaleza modular, facilidad de integración con otras tecnologías (como APIs REST para gestión de citas), y su comunidad activa. La capacidad de React para manejar el ciclo de vida de los componentes y la modularización facilita la construcción de una aplicación escalable para el hospital.</w:t>
-      </w:r>
-    </w:p>
-    <w:p>
-      <w:pPr>
-        <w:pStyle w:val="NormalWeb"/>
-      </w:pPr>
-    </w:p>
-    <w:p>
-      <w:pPr>
-        <w:pStyle w:val="NormalWeb"/>
-      </w:pPr>
-    </w:p>
-    <w:p>
-      <w:pPr>
-        <w:pStyle w:val="Ttulo4"/>
-      </w:pPr>
-      <w:r>
-        <w:t xml:space="preserve">5. </w:t>
-      </w:r>
-      <w:r>
-        <w:rPr>
-          <w:rStyle w:val="Textoennegrita"/>
-          <w:b w:val="0"/>
-          <w:bCs w:val="0"/>
-        </w:rPr>
-        <w:t>Características Clave de ReactJS para el Desarrollo del Hospital</w:t>
-      </w:r>
-    </w:p>
-    <w:p>
-      <w:pPr>
-        <w:pStyle w:val="NormalWeb"/>
-      </w:pPr>
-      <w:r>
-        <w:t>Las siguientes características clave de ReactJS facilitan la implementación de un sistema hospitalario eficiente:</w:t>
+        <w:t xml:space="preserve">5. Características Clave de </w:t>
+      </w:r>
+      <w:proofErr w:type="spellStart"/>
+      <w:r>
+        <w:rPr>
+          <w:sz w:val="28"/>
+        </w:rPr>
+        <w:t>ReactJS</w:t>
+      </w:r>
+      <w:proofErr w:type="spellEnd"/>
+      <w:r>
+        <w:rPr>
+          <w:sz w:val="28"/>
+        </w:rPr>
+        <w:t xml:space="preserve"> para el Desarrollo del Hospital</w:t>
+      </w:r>
+    </w:p>
+    <w:p>
+      <w:pPr>
+        <w:pStyle w:val="NormalWeb"/>
+      </w:pPr>
+      <w:r>
+        <w:t xml:space="preserve">Las siguientes características </w:t>
+      </w:r>
+      <w:r>
+        <w:t xml:space="preserve">son </w:t>
+      </w:r>
+      <w:r>
+        <w:t>clave</w:t>
+      </w:r>
+      <w:r>
+        <w:t>s</w:t>
+      </w:r>
+      <w:r>
+        <w:t xml:space="preserve"> de </w:t>
+      </w:r>
+      <w:proofErr w:type="spellStart"/>
+      <w:r>
+        <w:t>ReactJS</w:t>
+      </w:r>
+      <w:proofErr w:type="spellEnd"/>
+      <w:r>
+        <w:t xml:space="preserve"> </w:t>
+      </w:r>
+      <w:r>
+        <w:t xml:space="preserve">y </w:t>
+      </w:r>
+      <w:r>
+        <w:t>facilitan la implementación de un sistema hospitalario eficiente:</w:t>
       </w:r>
     </w:p>
     <w:p>
@@ -1000,30 +2341,36 @@
           <w:numId w:val="7"/>
         </w:numPr>
       </w:pPr>
+      <w:proofErr w:type="spellStart"/>
       <w:r>
         <w:rPr>
           <w:rStyle w:val="Textoennegrita"/>
         </w:rPr>
         <w:t>Componentización</w:t>
       </w:r>
+      <w:proofErr w:type="spellEnd"/>
       <w:r>
         <w:t xml:space="preserve">: Permite dividir la interfaz del hospital en componentes reutilizables. Por ejemplo, un componente </w:t>
       </w:r>
+      <w:proofErr w:type="spellStart"/>
       <w:r>
         <w:rPr>
           <w:rStyle w:val="CdigoHTML"/>
         </w:rPr>
         <w:t>ConsultaCard</w:t>
       </w:r>
+      <w:proofErr w:type="spellEnd"/>
       <w:r>
         <w:t xml:space="preserve"> para mostrar las consultas de los pacientes y otro componente </w:t>
       </w:r>
+      <w:proofErr w:type="spellStart"/>
       <w:r>
         <w:rPr>
           <w:rStyle w:val="CdigoHTML"/>
         </w:rPr>
         <w:t>DoctorCard</w:t>
       </w:r>
+      <w:proofErr w:type="spellEnd"/>
       <w:r>
         <w:t xml:space="preserve"> para los médicos. Esto facilita la gestión y el mantenimiento de la aplicación.</w:t>
       </w:r>
@@ -1043,7 +2390,23 @@
         <w:t>Flujo de datos unidireccional</w:t>
       </w:r>
       <w:r>
-        <w:t>: El flujo de datos unidireccional asegura que el estado de la aplicación sea predecible y fácil de manejar. Por ejemplo, cuando un usuario solicita una cita, la información se pasa de manera fluida desde el backend hasta el frontend, manteniendo la consistencia.</w:t>
+        <w:t xml:space="preserve">: El flujo de datos unidireccional asegura que el estado de la aplicación sea predecible y fácil de manejar. Por ejemplo, cuando un usuario solicita una cita, la información se pasa de manera fluida desde el </w:t>
+      </w:r>
+      <w:proofErr w:type="spellStart"/>
+      <w:r>
+        <w:t>backend</w:t>
+      </w:r>
+      <w:proofErr w:type="spellEnd"/>
+      <w:r>
+        <w:t xml:space="preserve"> hasta el </w:t>
+      </w:r>
+      <w:proofErr w:type="spellStart"/>
+      <w:r>
+        <w:t>frontend</w:t>
+      </w:r>
+      <w:proofErr w:type="spellEnd"/>
+      <w:r>
+        <w:t>, manteniendo la consistencia.</w:t>
       </w:r>
     </w:p>
     <w:p>
@@ -1076,62 +2439,142 @@
     <w:p>
       <w:pPr>
         <w:pStyle w:val="NormalWeb"/>
-      </w:pPr>
-      <w:r>
-        <w:t>function Cita({ cita }) {</w:t>
-      </w:r>
-    </w:p>
-    <w:p>
-      <w:pPr>
-        <w:pStyle w:val="NormalWeb"/>
-      </w:pPr>
-      <w:r>
-        <w:t xml:space="preserve">  return (</w:t>
-      </w:r>
-    </w:p>
-    <w:p>
-      <w:pPr>
-        <w:pStyle w:val="NormalWeb"/>
-      </w:pPr>
-      <w:r>
-        <w:t xml:space="preserve">    &lt;div&gt;</w:t>
-      </w:r>
-    </w:p>
-    <w:p>
-      <w:pPr>
-        <w:pStyle w:val="NormalWeb"/>
-      </w:pPr>
-      <w:r>
-        <w:t xml:space="preserve">      &lt;h2&gt;Cita con {cita.medico}&lt;/h2&gt;</w:t>
-      </w:r>
-    </w:p>
-    <w:p>
-      <w:pPr>
-        <w:pStyle w:val="NormalWeb"/>
-      </w:pPr>
-      <w:r>
-        <w:t xml:space="preserve">      &lt;p&gt;{cita.fecha}&lt;/p&gt;</w:t>
-      </w:r>
-    </w:p>
-    <w:p>
-      <w:pPr>
-        <w:pStyle w:val="NormalWeb"/>
-      </w:pPr>
-      <w:r>
-        <w:t xml:space="preserve">      &lt;p&gt;{cita.descripcion}&lt;/p&gt;</w:t>
-      </w:r>
-    </w:p>
-    <w:p>
-      <w:pPr>
-        <w:pStyle w:val="NormalWeb"/>
-      </w:pPr>
-      <w:r>
-        <w:t xml:space="preserve">    &lt;/div&gt;</w:t>
-      </w:r>
-    </w:p>
-    <w:p>
-      <w:pPr>
-        <w:pStyle w:val="NormalWeb"/>
+        <w:spacing w:before="0" w:beforeAutospacing="0" w:after="0" w:afterAutospacing="0"/>
+      </w:pPr>
+      <w:proofErr w:type="spellStart"/>
+      <w:proofErr w:type="gramStart"/>
+      <w:r>
+        <w:t>function</w:t>
+      </w:r>
+      <w:proofErr w:type="spellEnd"/>
+      <w:proofErr w:type="gramEnd"/>
+      <w:r>
+        <w:t xml:space="preserve"> Cita({ cita }) {</w:t>
+      </w:r>
+    </w:p>
+    <w:p>
+      <w:pPr>
+        <w:pStyle w:val="NormalWeb"/>
+        <w:spacing w:before="0" w:beforeAutospacing="0" w:after="0" w:afterAutospacing="0"/>
+      </w:pPr>
+      <w:r>
+        <w:t xml:space="preserve">  </w:t>
+      </w:r>
+      <w:proofErr w:type="spellStart"/>
+      <w:proofErr w:type="gramStart"/>
+      <w:r>
+        <w:t>return</w:t>
+      </w:r>
+      <w:proofErr w:type="spellEnd"/>
+      <w:proofErr w:type="gramEnd"/>
+      <w:r>
+        <w:t xml:space="preserve"> (</w:t>
+      </w:r>
+    </w:p>
+    <w:p>
+      <w:pPr>
+        <w:pStyle w:val="NormalWeb"/>
+        <w:spacing w:before="0" w:beforeAutospacing="0" w:after="0" w:afterAutospacing="0"/>
+      </w:pPr>
+      <w:r>
+        <w:t xml:space="preserve">    &lt;</w:t>
+      </w:r>
+      <w:proofErr w:type="gramStart"/>
+      <w:r>
+        <w:t>div</w:t>
+      </w:r>
+      <w:proofErr w:type="gramEnd"/>
+      <w:r>
+        <w:t>&gt;</w:t>
+      </w:r>
+    </w:p>
+    <w:p>
+      <w:pPr>
+        <w:pStyle w:val="NormalWeb"/>
+        <w:spacing w:before="0" w:beforeAutospacing="0" w:after="0" w:afterAutospacing="0"/>
+      </w:pPr>
+      <w:r>
+        <w:t xml:space="preserve">      &lt;h2&gt;Cita con {</w:t>
+      </w:r>
+      <w:proofErr w:type="spellStart"/>
+      <w:r>
+        <w:t>cita.medico</w:t>
+      </w:r>
+      <w:proofErr w:type="spellEnd"/>
+      <w:proofErr w:type="gramStart"/>
+      <w:r>
+        <w:t>}&lt;</w:t>
+      </w:r>
+      <w:proofErr w:type="gramEnd"/>
+      <w:r>
+        <w:t>/h2&gt;</w:t>
+      </w:r>
+    </w:p>
+    <w:p>
+      <w:pPr>
+        <w:pStyle w:val="NormalWeb"/>
+        <w:spacing w:before="0" w:beforeAutospacing="0" w:after="0" w:afterAutospacing="0"/>
+      </w:pPr>
+      <w:r>
+        <w:t xml:space="preserve">      &lt;p</w:t>
+      </w:r>
+      <w:proofErr w:type="gramStart"/>
+      <w:r>
+        <w:t>&gt;{</w:t>
+      </w:r>
+      <w:proofErr w:type="spellStart"/>
+      <w:proofErr w:type="gramEnd"/>
+      <w:r>
+        <w:t>cita.fecha</w:t>
+      </w:r>
+      <w:proofErr w:type="spellEnd"/>
+      <w:r>
+        <w:t>}&lt;/p&gt;</w:t>
+      </w:r>
+    </w:p>
+    <w:p>
+      <w:pPr>
+        <w:pStyle w:val="NormalWeb"/>
+        <w:spacing w:before="0" w:beforeAutospacing="0" w:after="0" w:afterAutospacing="0"/>
+      </w:pPr>
+      <w:r>
+        <w:t xml:space="preserve">      &lt;p</w:t>
+      </w:r>
+      <w:proofErr w:type="gramStart"/>
+      <w:r>
+        <w:t>&gt;{</w:t>
+      </w:r>
+      <w:proofErr w:type="spellStart"/>
+      <w:proofErr w:type="gramEnd"/>
+      <w:r>
+        <w:t>cita.descripcion</w:t>
+      </w:r>
+      <w:proofErr w:type="spellEnd"/>
+      <w:r>
+        <w:t>}&lt;/p&gt;</w:t>
+      </w:r>
+    </w:p>
+    <w:p>
+      <w:pPr>
+        <w:pStyle w:val="NormalWeb"/>
+        <w:spacing w:before="0" w:beforeAutospacing="0" w:after="0" w:afterAutospacing="0"/>
+      </w:pPr>
+      <w:r>
+        <w:t xml:space="preserve">    &lt;/</w:t>
+      </w:r>
+      <w:proofErr w:type="gramStart"/>
+      <w:r>
+        <w:t>div</w:t>
+      </w:r>
+      <w:proofErr w:type="gramEnd"/>
+      <w:r>
+        <w:t>&gt;</w:t>
+      </w:r>
+    </w:p>
+    <w:p>
+      <w:pPr>
+        <w:pStyle w:val="NormalWeb"/>
+        <w:spacing w:before="0" w:beforeAutospacing="0" w:after="0" w:afterAutospacing="0"/>
       </w:pPr>
       <w:r>
         <w:t xml:space="preserve">  );</w:t>
@@ -1140,9 +2583,9 @@
     <w:p>
       <w:pPr>
         <w:pStyle w:val="NormalWeb"/>
-      </w:pPr>
-      <w:r>
-        <w:lastRenderedPageBreak/>
+        <w:spacing w:before="0" w:beforeAutospacing="0" w:after="0" w:afterAutospacing="0"/>
+      </w:pPr>
+      <w:r>
         <w:t>}</w:t>
       </w:r>
     </w:p>
@@ -1154,25 +2597,78 @@
     <w:p>
       <w:pPr>
         <w:pStyle w:val="Ttulo4"/>
-      </w:pPr>
-      <w:r>
-        <w:t xml:space="preserve">6. </w:t>
-      </w:r>
+        <w:rPr>
+          <w:sz w:val="28"/>
+        </w:rPr>
+      </w:pPr>
+      <w:r>
+        <w:rPr>
+          <w:sz w:val="28"/>
+        </w:rPr>
+        <w:t xml:space="preserve">6. Configuración y Ejecución de </w:t>
+      </w:r>
+      <w:proofErr w:type="spellStart"/>
+      <w:r>
+        <w:rPr>
+          <w:sz w:val="28"/>
+        </w:rPr>
+        <w:t>ReactJS</w:t>
+      </w:r>
+      <w:proofErr w:type="spellEnd"/>
+      <w:r>
+        <w:rPr>
+          <w:sz w:val="28"/>
+        </w:rPr>
+        <w:t xml:space="preserve"> en el Proyecto del Hospital</w:t>
+      </w:r>
+    </w:p>
+    <w:p>
+      <w:pPr>
+        <w:pStyle w:val="NormalWeb"/>
+      </w:pPr>
+      <w:r>
+        <w:t xml:space="preserve">Ahora analizando los pasos necesarios para la configuración de </w:t>
+      </w:r>
+      <w:proofErr w:type="spellStart"/>
+      <w:r>
+        <w:t>ReactJS</w:t>
+      </w:r>
+      <w:proofErr w:type="spellEnd"/>
+      <w:r>
+        <w:t xml:space="preserve"> para la web de un hospital, tenemos</w:t>
+      </w:r>
+      <w:r>
+        <w:t xml:space="preserve"> los siguientes pasos:</w:t>
+      </w:r>
+    </w:p>
+    <w:p>
+      <w:pPr>
+        <w:pStyle w:val="NormalWeb"/>
+      </w:pPr>
       <w:r>
         <w:rPr>
           <w:rStyle w:val="Textoennegrita"/>
-          <w:b w:val="0"/>
-          <w:bCs w:val="0"/>
-        </w:rPr>
-        <w:t>Configuración y Ejecución de ReactJS en el Proyecto del Hospital</w:t>
-      </w:r>
-    </w:p>
-    <w:p>
-      <w:pPr>
-        <w:pStyle w:val="NormalWeb"/>
-      </w:pPr>
-      <w:r>
-        <w:t>Para configurar un proyecto con ReactJS para el hospital, los siguientes pasos son necesarios:</w:t>
+        </w:rPr>
+        <w:t>Prerrequisitos</w:t>
+      </w:r>
+      <w:r>
+        <w:t xml:space="preserve">: Tener instalado Node.js y </w:t>
+      </w:r>
+      <w:proofErr w:type="spellStart"/>
+      <w:r>
+        <w:t>npm</w:t>
+      </w:r>
+      <w:proofErr w:type="spellEnd"/>
+      <w:r>
+        <w:t xml:space="preserve"> (el gestor de paquetes de </w:t>
+      </w:r>
+      <w:proofErr w:type="spellStart"/>
+      <w:r>
+        <w:t>Node</w:t>
+      </w:r>
+      <w:proofErr w:type="spellEnd"/>
+      <w:r>
+        <w:t>).</w:t>
       </w:r>
     </w:p>
     <w:p>
@@ -1183,20 +2679,6 @@
         <w:rPr>
           <w:rStyle w:val="Textoennegrita"/>
         </w:rPr>
-        <w:t>Prerrequisitos</w:t>
-      </w:r>
-      <w:r>
-        <w:t>: Tener instalado Node.js y npm (el gestor de paquetes de Node).</w:t>
-      </w:r>
-    </w:p>
-    <w:p>
-      <w:pPr>
-        <w:pStyle w:val="NormalWeb"/>
-      </w:pPr>
-      <w:r>
-        <w:rPr>
-          <w:rStyle w:val="Textoennegrita"/>
-        </w:rPr>
         <w:t>Creación de proyecto</w:t>
       </w:r>
       <w:r>
@@ -1208,24 +2690,83 @@
         <w:pStyle w:val="NormalWeb"/>
       </w:pPr>
       <w:r>
-        <w:t>npx create-react-app hospital-web</w:t>
-      </w:r>
-    </w:p>
-    <w:p>
-      <w:pPr>
-        <w:pStyle w:val="NormalWeb"/>
-      </w:pPr>
-      <w:r>
-        <w:t>cd hospital-web</w:t>
-      </w:r>
-    </w:p>
-    <w:p>
-      <w:pPr>
-        <w:pStyle w:val="NormalWeb"/>
-      </w:pPr>
-      <w:r>
-        <w:t>npm start</w:t>
-      </w:r>
+        <w:t>Ejecutar los siguientes comandos desde la consola de su PC (</w:t>
+      </w:r>
+      <w:proofErr w:type="spellStart"/>
+      <w:r>
+        <w:t>PowerShell</w:t>
+      </w:r>
+      <w:proofErr w:type="spellEnd"/>
+      <w:r>
+        <w:t>)</w:t>
+      </w:r>
+    </w:p>
+    <w:p>
+      <w:pPr>
+        <w:pStyle w:val="NormalWeb"/>
+        <w:spacing w:before="0" w:beforeAutospacing="0" w:after="0" w:afterAutospacing="0"/>
+      </w:pPr>
+      <w:proofErr w:type="spellStart"/>
+      <w:proofErr w:type="gramStart"/>
+      <w:r>
+        <w:t>npx</w:t>
+      </w:r>
+      <w:proofErr w:type="spellEnd"/>
+      <w:proofErr w:type="gramEnd"/>
+      <w:r>
+        <w:t xml:space="preserve"> </w:t>
+      </w:r>
+      <w:proofErr w:type="spellStart"/>
+      <w:r>
+        <w:t>create</w:t>
+      </w:r>
+      <w:proofErr w:type="spellEnd"/>
+      <w:r>
+        <w:t>-</w:t>
+      </w:r>
+      <w:proofErr w:type="spellStart"/>
+      <w:r>
+        <w:t>react</w:t>
+      </w:r>
+      <w:proofErr w:type="spellEnd"/>
+      <w:r>
+        <w:t>-app hospital-web</w:t>
+      </w:r>
+    </w:p>
+    <w:p>
+      <w:pPr>
+        <w:pStyle w:val="NormalWeb"/>
+        <w:spacing w:before="0" w:beforeAutospacing="0" w:after="0" w:afterAutospacing="0"/>
+      </w:pPr>
+      <w:proofErr w:type="gramStart"/>
+      <w:r>
+        <w:t>cd</w:t>
+      </w:r>
+      <w:proofErr w:type="gramEnd"/>
+      <w:r>
+        <w:t xml:space="preserve"> hospital-web</w:t>
+      </w:r>
+    </w:p>
+    <w:p>
+      <w:pPr>
+        <w:pStyle w:val="NormalWeb"/>
+        <w:spacing w:before="0" w:beforeAutospacing="0" w:after="0" w:afterAutospacing="0"/>
+      </w:pPr>
+      <w:proofErr w:type="spellStart"/>
+      <w:proofErr w:type="gramStart"/>
+      <w:r>
+        <w:t>npm</w:t>
+      </w:r>
+      <w:proofErr w:type="spellEnd"/>
+      <w:proofErr w:type="gramEnd"/>
+      <w:r>
+        <w:t xml:space="preserve"> </w:t>
+      </w:r>
+      <w:proofErr w:type="spellStart"/>
+      <w:r>
+        <w:t>start</w:t>
+      </w:r>
+      <w:proofErr w:type="spellEnd"/>
     </w:p>
     <w:p>
       <w:pPr>
@@ -1246,6 +2787,7 @@
           <w:szCs w:val="24"/>
           <w:lang w:eastAsia="es-CL"/>
         </w:rPr>
+        <w:lastRenderedPageBreak/>
         <w:t>Herramientas adicionales</w:t>
       </w:r>
       <w:r>
@@ -1272,6 +2814,7 @@
           <w:lang w:eastAsia="es-CL"/>
         </w:rPr>
       </w:pPr>
+      <w:proofErr w:type="spellStart"/>
       <w:r>
         <w:rPr>
           <w:rFonts w:ascii="Times New Roman" w:eastAsia="Times New Roman" w:hAnsi="Times New Roman" w:cs="Times New Roman"/>
@@ -1281,32 +2824,9 @@
           <w:szCs w:val="24"/>
           <w:lang w:eastAsia="es-CL"/>
         </w:rPr>
-        <w:t>Webpack y Babel</w:t>
-      </w:r>
-      <w:r>
-        <w:rPr>
-          <w:rFonts w:ascii="Times New Roman" w:eastAsia="Times New Roman" w:hAnsi="Times New Roman" w:cs="Times New Roman"/>
-          <w:sz w:val="24"/>
-          <w:szCs w:val="24"/>
-          <w:lang w:eastAsia="es-CL"/>
-        </w:rPr>
-        <w:t>: Webpack se encarga de la construcción de los módulos y Babel transpila el código JSX a JavaScript compatible con los navegadores.</w:t>
-      </w:r>
-    </w:p>
-    <w:p>
-      <w:pPr>
-        <w:numPr>
-          <w:ilvl w:val="0"/>
-          <w:numId w:val="9"/>
-        </w:numPr>
-        <w:spacing w:before="100" w:beforeAutospacing="1" w:after="100" w:afterAutospacing="1" w:line="240" w:lineRule="auto"/>
-        <w:rPr>
-          <w:rFonts w:ascii="Times New Roman" w:eastAsia="Times New Roman" w:hAnsi="Times New Roman" w:cs="Times New Roman"/>
-          <w:sz w:val="24"/>
-          <w:szCs w:val="24"/>
-          <w:lang w:eastAsia="es-CL"/>
-        </w:rPr>
-      </w:pPr>
+        <w:t>Webpack</w:t>
+      </w:r>
+      <w:proofErr w:type="spellEnd"/>
       <w:r>
         <w:rPr>
           <w:rFonts w:ascii="Times New Roman" w:eastAsia="Times New Roman" w:hAnsi="Times New Roman" w:cs="Times New Roman"/>
@@ -1316,7 +2836,7 @@
           <w:szCs w:val="24"/>
           <w:lang w:eastAsia="es-CL"/>
         </w:rPr>
-        <w:t>Redux</w:t>
+        <w:t xml:space="preserve"> y Babel</w:t>
       </w:r>
       <w:r>
         <w:rPr>
@@ -1325,136 +2845,442 @@
           <w:szCs w:val="24"/>
           <w:lang w:eastAsia="es-CL"/>
         </w:rPr>
+        <w:t xml:space="preserve">: </w:t>
+      </w:r>
+      <w:proofErr w:type="spellStart"/>
+      <w:r>
+        <w:rPr>
+          <w:rFonts w:ascii="Times New Roman" w:eastAsia="Times New Roman" w:hAnsi="Times New Roman" w:cs="Times New Roman"/>
+          <w:sz w:val="24"/>
+          <w:szCs w:val="24"/>
+          <w:lang w:eastAsia="es-CL"/>
+        </w:rPr>
+        <w:t>Webpack</w:t>
+      </w:r>
+      <w:proofErr w:type="spellEnd"/>
+      <w:r>
+        <w:rPr>
+          <w:rFonts w:ascii="Times New Roman" w:eastAsia="Times New Roman" w:hAnsi="Times New Roman" w:cs="Times New Roman"/>
+          <w:sz w:val="24"/>
+          <w:szCs w:val="24"/>
+          <w:lang w:eastAsia="es-CL"/>
+        </w:rPr>
+        <w:t xml:space="preserve"> se encarga de la construcción de los módulos y Babel </w:t>
+      </w:r>
+      <w:proofErr w:type="spellStart"/>
+      <w:r>
+        <w:rPr>
+          <w:rFonts w:ascii="Times New Roman" w:eastAsia="Times New Roman" w:hAnsi="Times New Roman" w:cs="Times New Roman"/>
+          <w:sz w:val="24"/>
+          <w:szCs w:val="24"/>
+          <w:lang w:eastAsia="es-CL"/>
+        </w:rPr>
+        <w:t>transpila</w:t>
+      </w:r>
+      <w:proofErr w:type="spellEnd"/>
+      <w:r>
+        <w:rPr>
+          <w:rFonts w:ascii="Times New Roman" w:eastAsia="Times New Roman" w:hAnsi="Times New Roman" w:cs="Times New Roman"/>
+          <w:sz w:val="24"/>
+          <w:szCs w:val="24"/>
+          <w:lang w:eastAsia="es-CL"/>
+        </w:rPr>
+        <w:t xml:space="preserve"> el código JSX a JavaScript compatible con los navegadores.</w:t>
+      </w:r>
+    </w:p>
+    <w:p>
+      <w:pPr>
+        <w:numPr>
+          <w:ilvl w:val="0"/>
+          <w:numId w:val="9"/>
+        </w:numPr>
+        <w:spacing w:before="100" w:beforeAutospacing="1" w:after="100" w:afterAutospacing="1" w:line="240" w:lineRule="auto"/>
+        <w:rPr>
+          <w:rFonts w:ascii="Times New Roman" w:eastAsia="Times New Roman" w:hAnsi="Times New Roman" w:cs="Times New Roman"/>
+          <w:sz w:val="24"/>
+          <w:szCs w:val="24"/>
+          <w:lang w:eastAsia="es-CL"/>
+        </w:rPr>
+      </w:pPr>
+      <w:proofErr w:type="spellStart"/>
+      <w:r>
+        <w:rPr>
+          <w:rFonts w:ascii="Times New Roman" w:eastAsia="Times New Roman" w:hAnsi="Times New Roman" w:cs="Times New Roman"/>
+          <w:b/>
+          <w:bCs/>
+          <w:sz w:val="24"/>
+          <w:szCs w:val="24"/>
+          <w:lang w:eastAsia="es-CL"/>
+        </w:rPr>
+        <w:t>Redux</w:t>
+      </w:r>
+      <w:proofErr w:type="spellEnd"/>
+      <w:r>
+        <w:rPr>
+          <w:rFonts w:ascii="Times New Roman" w:eastAsia="Times New Roman" w:hAnsi="Times New Roman" w:cs="Times New Roman"/>
+          <w:sz w:val="24"/>
+          <w:szCs w:val="24"/>
+          <w:lang w:eastAsia="es-CL"/>
+        </w:rPr>
         <w:t>: Para manejar el estado global de la aplicación (por ejemplo, el estado de las citas médicas, los médicos disponibles, etc.).</w:t>
       </w:r>
     </w:p>
     <w:p>
       <w:pPr>
-        <w:pStyle w:val="NormalWeb"/>
-      </w:pPr>
-      <w:r>
-        <w:t>Ejemplo de configuración básica de Redux:</w:t>
-      </w:r>
-    </w:p>
-    <w:p>
-      <w:pPr>
-        <w:pStyle w:val="NormalWeb"/>
-      </w:pPr>
-      <w:r>
-        <w:t>import { createStore } from 'redux';</w:t>
-      </w:r>
-    </w:p>
-    <w:p>
-      <w:pPr>
-        <w:pStyle w:val="NormalWeb"/>
-      </w:pPr>
-    </w:p>
-    <w:p>
-      <w:pPr>
-        <w:pStyle w:val="NormalWeb"/>
-      </w:pPr>
-      <w:r>
-        <w:t>const initialState = { citas: [] };</w:t>
-      </w:r>
-    </w:p>
-    <w:p>
-      <w:pPr>
-        <w:pStyle w:val="NormalWeb"/>
-      </w:pPr>
-    </w:p>
-    <w:p>
-      <w:pPr>
-        <w:pStyle w:val="NormalWeb"/>
-      </w:pPr>
-      <w:r>
-        <w:t>function citaReducer(state = initialState, action) {</w:t>
-      </w:r>
-    </w:p>
-    <w:p>
-      <w:pPr>
-        <w:pStyle w:val="NormalWeb"/>
-      </w:pPr>
-      <w:r>
-        <w:t xml:space="preserve">  switch (action.type) {</w:t>
-      </w:r>
-    </w:p>
-    <w:p>
-      <w:pPr>
-        <w:pStyle w:val="NormalWeb"/>
-      </w:pPr>
-      <w:r>
-        <w:t xml:space="preserve">    case 'ADD_CITA':</w:t>
-      </w:r>
-    </w:p>
-    <w:p>
-      <w:pPr>
-        <w:pStyle w:val="NormalWeb"/>
-      </w:pPr>
-      <w:r>
-        <w:t xml:space="preserve">      return { ...state, citas: [...state.citas, action.cita] };</w:t>
-      </w:r>
-    </w:p>
-    <w:p>
-      <w:pPr>
-        <w:pStyle w:val="NormalWeb"/>
-      </w:pPr>
-      <w:r>
-        <w:t xml:space="preserve">    default:</w:t>
-      </w:r>
-    </w:p>
-    <w:p>
-      <w:pPr>
-        <w:pStyle w:val="NormalWeb"/>
-      </w:pPr>
-      <w:r>
+        <w:spacing w:before="100" w:beforeAutospacing="1" w:after="100" w:afterAutospacing="1" w:line="240" w:lineRule="auto"/>
+        <w:rPr>
+          <w:rFonts w:ascii="Times New Roman" w:eastAsia="Times New Roman" w:hAnsi="Times New Roman" w:cs="Times New Roman"/>
+          <w:sz w:val="24"/>
+          <w:szCs w:val="24"/>
+          <w:lang w:eastAsia="es-CL"/>
+        </w:rPr>
+      </w:pPr>
+    </w:p>
+    <w:p>
+      <w:pPr>
+        <w:pStyle w:val="NormalWeb"/>
+      </w:pPr>
+      <w:r>
+        <w:t xml:space="preserve">Ejemplo de configuración básica de </w:t>
+      </w:r>
+      <w:proofErr w:type="spellStart"/>
+      <w:r>
+        <w:t>Redux</w:t>
+      </w:r>
+      <w:proofErr w:type="spellEnd"/>
+      <w:r>
+        <w:t>:</w:t>
+      </w:r>
+    </w:p>
+    <w:p>
+      <w:pPr>
+        <w:pStyle w:val="NormalWeb"/>
+        <w:spacing w:before="0" w:beforeAutospacing="0" w:after="0" w:afterAutospacing="0"/>
+      </w:pPr>
+      <w:proofErr w:type="spellStart"/>
+      <w:proofErr w:type="gramStart"/>
+      <w:r>
+        <w:t>import</w:t>
+      </w:r>
+      <w:proofErr w:type="spellEnd"/>
+      <w:proofErr w:type="gramEnd"/>
+      <w:r>
+        <w:t xml:space="preserve"> { </w:t>
+      </w:r>
+      <w:proofErr w:type="spellStart"/>
+      <w:r>
+        <w:t>createStore</w:t>
+      </w:r>
+      <w:proofErr w:type="spellEnd"/>
+      <w:r>
+        <w:t xml:space="preserve"> } </w:t>
+      </w:r>
+      <w:proofErr w:type="spellStart"/>
+      <w:r>
+        <w:t>from</w:t>
+      </w:r>
+      <w:proofErr w:type="spellEnd"/>
+      <w:r>
+        <w:t xml:space="preserve"> '</w:t>
+      </w:r>
+      <w:proofErr w:type="spellStart"/>
+      <w:r>
+        <w:t>redux</w:t>
+      </w:r>
+      <w:proofErr w:type="spellEnd"/>
+      <w:r>
+        <w:t>';</w:t>
+      </w:r>
+    </w:p>
+    <w:p>
+      <w:pPr>
+        <w:pStyle w:val="NormalWeb"/>
+        <w:spacing w:before="0" w:beforeAutospacing="0" w:after="0" w:afterAutospacing="0"/>
+      </w:pPr>
+      <w:proofErr w:type="spellStart"/>
+      <w:proofErr w:type="gramStart"/>
+      <w:r>
+        <w:t>const</w:t>
+      </w:r>
+      <w:proofErr w:type="spellEnd"/>
+      <w:proofErr w:type="gramEnd"/>
+      <w:r>
+        <w:t xml:space="preserve"> </w:t>
+      </w:r>
+      <w:proofErr w:type="spellStart"/>
+      <w:r>
+        <w:t>initialState</w:t>
+      </w:r>
+      <w:proofErr w:type="spellEnd"/>
+      <w:r>
+        <w:t xml:space="preserve"> = { citas: [] };</w:t>
+      </w:r>
+    </w:p>
+    <w:p>
+      <w:pPr>
+        <w:pStyle w:val="NormalWeb"/>
+        <w:spacing w:before="0" w:beforeAutospacing="0" w:after="0" w:afterAutospacing="0"/>
+      </w:pPr>
+      <w:proofErr w:type="spellStart"/>
+      <w:proofErr w:type="gramStart"/>
+      <w:r>
+        <w:t>function</w:t>
+      </w:r>
+      <w:proofErr w:type="spellEnd"/>
+      <w:proofErr w:type="gramEnd"/>
+      <w:r>
+        <w:t xml:space="preserve"> </w:t>
+      </w:r>
+      <w:proofErr w:type="spellStart"/>
+      <w:r>
+        <w:t>citaReducer</w:t>
+      </w:r>
+      <w:proofErr w:type="spellEnd"/>
+      <w:r>
+        <w:t>(</w:t>
+      </w:r>
+      <w:proofErr w:type="spellStart"/>
+      <w:r>
+        <w:t>state</w:t>
+      </w:r>
+      <w:proofErr w:type="spellEnd"/>
+      <w:r>
+        <w:t xml:space="preserve"> = </w:t>
+      </w:r>
+      <w:proofErr w:type="spellStart"/>
+      <w:r>
+        <w:t>initialState</w:t>
+      </w:r>
+      <w:proofErr w:type="spellEnd"/>
+      <w:r>
+        <w:t xml:space="preserve">, </w:t>
+      </w:r>
+      <w:proofErr w:type="spellStart"/>
+      <w:r>
+        <w:t>action</w:t>
+      </w:r>
+      <w:proofErr w:type="spellEnd"/>
+      <w:r>
+        <w:t>) {</w:t>
+      </w:r>
+    </w:p>
+    <w:p>
+      <w:pPr>
+        <w:pStyle w:val="NormalWeb"/>
+        <w:spacing w:before="0" w:beforeAutospacing="0" w:after="0" w:afterAutospacing="0"/>
+      </w:pPr>
+      <w:r>
+        <w:t xml:space="preserve">  </w:t>
+      </w:r>
+      <w:proofErr w:type="spellStart"/>
+      <w:proofErr w:type="gramStart"/>
+      <w:r>
+        <w:t>switch</w:t>
+      </w:r>
+      <w:proofErr w:type="spellEnd"/>
+      <w:proofErr w:type="gramEnd"/>
+      <w:r>
+        <w:t xml:space="preserve"> (</w:t>
+      </w:r>
+      <w:proofErr w:type="spellStart"/>
+      <w:r>
+        <w:t>action.type</w:t>
+      </w:r>
+      <w:proofErr w:type="spellEnd"/>
+      <w:r>
+        <w:t>) {</w:t>
+      </w:r>
+    </w:p>
+    <w:p>
+      <w:pPr>
+        <w:pStyle w:val="NormalWeb"/>
+        <w:spacing w:before="0" w:beforeAutospacing="0" w:after="0" w:afterAutospacing="0"/>
+      </w:pPr>
+      <w:r>
+        <w:t xml:space="preserve">    </w:t>
+      </w:r>
+      <w:proofErr w:type="gramStart"/>
+      <w:r>
+        <w:t>case</w:t>
+      </w:r>
+      <w:proofErr w:type="gramEnd"/>
+      <w:r>
+        <w:t xml:space="preserve"> 'ADD_CITA':</w:t>
+      </w:r>
+    </w:p>
+    <w:p>
+      <w:pPr>
+        <w:pStyle w:val="NormalWeb"/>
+        <w:spacing w:before="0" w:beforeAutospacing="0" w:after="0" w:afterAutospacing="0"/>
+      </w:pPr>
+      <w:r>
+        <w:t xml:space="preserve">      </w:t>
+      </w:r>
+      <w:proofErr w:type="spellStart"/>
+      <w:proofErr w:type="gramStart"/>
+      <w:r>
+        <w:t>return</w:t>
+      </w:r>
+      <w:proofErr w:type="spellEnd"/>
+      <w:proofErr w:type="gramEnd"/>
+      <w:r>
+        <w:t xml:space="preserve"> { ...</w:t>
+      </w:r>
+      <w:proofErr w:type="spellStart"/>
+      <w:r>
+        <w:t>state</w:t>
+      </w:r>
+      <w:proofErr w:type="spellEnd"/>
+      <w:r>
+        <w:t>, citas: [...</w:t>
+      </w:r>
+      <w:proofErr w:type="spellStart"/>
+      <w:r>
+        <w:t>state.citas</w:t>
+      </w:r>
+      <w:proofErr w:type="spellEnd"/>
+      <w:r>
+        <w:t xml:space="preserve">, </w:t>
+      </w:r>
+      <w:proofErr w:type="spellStart"/>
+      <w:r>
+        <w:t>action.cita</w:t>
+      </w:r>
+      <w:proofErr w:type="spellEnd"/>
+      <w:r>
+        <w:t>] };</w:t>
+      </w:r>
+    </w:p>
+    <w:p>
+      <w:pPr>
+        <w:pStyle w:val="NormalWeb"/>
+        <w:spacing w:before="0" w:beforeAutospacing="0" w:after="0" w:afterAutospacing="0"/>
+      </w:pPr>
+      <w:r>
+        <w:t xml:space="preserve">    </w:t>
+      </w:r>
+      <w:proofErr w:type="gramStart"/>
+      <w:r>
+        <w:t>default</w:t>
+      </w:r>
+      <w:proofErr w:type="gramEnd"/>
+      <w:r>
+        <w:t>:</w:t>
+      </w:r>
+    </w:p>
+    <w:p>
+      <w:pPr>
+        <w:pStyle w:val="NormalWeb"/>
+        <w:spacing w:before="0" w:beforeAutospacing="0" w:after="0" w:afterAutospacing="0"/>
+      </w:pPr>
+      <w:r>
+        <w:t xml:space="preserve">      </w:t>
+      </w:r>
+      <w:proofErr w:type="spellStart"/>
+      <w:proofErr w:type="gramStart"/>
+      <w:r>
+        <w:t>return</w:t>
+      </w:r>
+      <w:proofErr w:type="spellEnd"/>
+      <w:proofErr w:type="gramEnd"/>
+      <w:r>
+        <w:t xml:space="preserve"> </w:t>
+      </w:r>
+      <w:proofErr w:type="spellStart"/>
+      <w:r>
+        <w:t>state</w:t>
+      </w:r>
+      <w:proofErr w:type="spellEnd"/>
+      <w:r>
+        <w:t>;</w:t>
+      </w:r>
+    </w:p>
+    <w:p>
+      <w:pPr>
+        <w:pStyle w:val="NormalWeb"/>
+        <w:spacing w:before="0" w:beforeAutospacing="0" w:after="0" w:afterAutospacing="0"/>
+      </w:pPr>
+      <w:r>
+        <w:t xml:space="preserve">  }</w:t>
+      </w:r>
+    </w:p>
+    <w:p>
+      <w:pPr>
+        <w:pStyle w:val="NormalWeb"/>
+        <w:spacing w:before="0" w:beforeAutospacing="0" w:after="0" w:afterAutospacing="0"/>
+      </w:pPr>
+      <w:r>
+        <w:t>}</w:t>
+      </w:r>
+    </w:p>
+    <w:p>
+      <w:pPr>
+        <w:pStyle w:val="NormalWeb"/>
+        <w:spacing w:before="0" w:beforeAutospacing="0" w:after="0" w:afterAutospacing="0"/>
+      </w:pPr>
+      <w:proofErr w:type="spellStart"/>
+      <w:proofErr w:type="gramStart"/>
+      <w:r>
+        <w:t>const</w:t>
+      </w:r>
+      <w:proofErr w:type="spellEnd"/>
+      <w:proofErr w:type="gramEnd"/>
+      <w:r>
+        <w:t xml:space="preserve"> store = </w:t>
+      </w:r>
+      <w:proofErr w:type="spellStart"/>
+      <w:r>
+        <w:t>createStore</w:t>
+      </w:r>
+      <w:proofErr w:type="spellEnd"/>
+      <w:r>
+        <w:t>(</w:t>
+      </w:r>
+      <w:proofErr w:type="spellStart"/>
+      <w:r>
+        <w:t>citaReducer</w:t>
+      </w:r>
+      <w:proofErr w:type="spellEnd"/>
+      <w:r>
+        <w:t>);</w:t>
+      </w:r>
+    </w:p>
+    <w:p>
+      <w:pPr>
+        <w:pStyle w:val="NormalWeb"/>
+      </w:pPr>
+    </w:p>
+    <w:p>
+      <w:pPr>
+        <w:rPr>
+          <w:rFonts w:ascii="Times New Roman" w:eastAsia="Times New Roman" w:hAnsi="Times New Roman" w:cs="Times New Roman"/>
+          <w:sz w:val="24"/>
+          <w:szCs w:val="24"/>
+          <w:lang w:eastAsia="es-CL"/>
+        </w:rPr>
+      </w:pPr>
+      <w:r>
+        <w:br w:type="page"/>
+      </w:r>
+    </w:p>
+    <w:p>
+      <w:pPr>
+        <w:jc w:val="center"/>
+        <w:rPr>
+          <w:b/>
+          <w:i/>
+          <w:sz w:val="36"/>
+          <w:u w:val="single"/>
+        </w:rPr>
+      </w:pPr>
+      <w:r>
+        <w:rPr>
+          <w:b/>
+          <w:i/>
+          <w:sz w:val="36"/>
+          <w:u w:val="single"/>
+        </w:rPr>
         <w:lastRenderedPageBreak/>
-        <w:t xml:space="preserve">      return state;</w:t>
-      </w:r>
-    </w:p>
-    <w:p>
-      <w:pPr>
-        <w:pStyle w:val="NormalWeb"/>
-      </w:pPr>
-      <w:r>
-        <w:t xml:space="preserve">  }</w:t>
-      </w:r>
-    </w:p>
-    <w:p>
-      <w:pPr>
-        <w:pStyle w:val="NormalWeb"/>
-      </w:pPr>
-      <w:r>
-        <w:t>}</w:t>
-      </w:r>
-    </w:p>
-    <w:p>
-      <w:pPr>
-        <w:pStyle w:val="NormalWeb"/>
-      </w:pPr>
-    </w:p>
-    <w:p>
-      <w:pPr>
-        <w:pStyle w:val="NormalWeb"/>
-      </w:pPr>
-      <w:r>
-        <w:t>const store = createStore(citaReducer);</w:t>
-      </w:r>
-    </w:p>
-    <w:p>
-      <w:pPr>
-        <w:pStyle w:val="NormalWeb"/>
-      </w:pPr>
-    </w:p>
-    <w:p>
-      <w:pPr>
-        <w:pStyle w:val="NormalWeb"/>
-      </w:pPr>
-    </w:p>
-    <w:p>
-      <w:pPr>
-        <w:pStyle w:val="Ttulo3"/>
-      </w:pPr>
-      <w:r>
         <w:t>Conclusión</w:t>
       </w:r>
     </w:p>
@@ -1462,9 +3288,6 @@
       <w:pPr>
         <w:pStyle w:val="NormalWeb"/>
       </w:pPr>
-      <w:r>
-        <w:t>ReactJS es una opción ideal para desarrollar una aplicación web interactiva y eficiente para el hospital. Su enfoque basado en componentes, el uso del Virtual DOM y su capacidad para gestionar aplicaciones SPA hacen de React la herramienta perfecta para construir un sistema eficiente, dinámico y fácil de mantener. Las características clave como JSX, el flujo unidireccional de datos y la modularización permiten crear una experiencia de usuario fluida y una integración sencilla con otras tecnologías, como APIs REST y bases de datos.</w:t>
-      </w:r>
     </w:p>
     <w:p>
       <w:pPr>
@@ -1472,6 +3295,43 @@
       </w:pPr>
       <w:bookmarkStart w:id="0" w:name="_GoBack"/>
       <w:bookmarkEnd w:id="0"/>
+      <w:proofErr w:type="spellStart"/>
+      <w:r>
+        <w:t>ReactJS</w:t>
+      </w:r>
+      <w:proofErr w:type="spellEnd"/>
+      <w:r>
+        <w:t xml:space="preserve"> es una opción ideal para desarrollar una aplicación web interactiva y eficiente para el hospital. Su enfoque basado en componentes, el uso del Virtual DOM y su capacidad para gestionar aplicaciones SPA hacen de </w:t>
+      </w:r>
+      <w:proofErr w:type="spellStart"/>
+      <w:r>
+        <w:t>React</w:t>
+      </w:r>
+      <w:proofErr w:type="spellEnd"/>
+      <w:r>
+        <w:t xml:space="preserve"> la herramienta perfecta para construir un sistema eficiente, dinámico y fácil de mantener. Las características clave como JSX, el flujo unidireccional de datos y la </w:t>
+      </w:r>
+      <w:proofErr w:type="spellStart"/>
+      <w:r>
+        <w:t>modularización</w:t>
+      </w:r>
+      <w:proofErr w:type="spellEnd"/>
+      <w:r>
+        <w:t xml:space="preserve"> permiten crear una experiencia de usuario fluida y una integración sencilla con otras tecnologías, como </w:t>
+      </w:r>
+      <w:proofErr w:type="spellStart"/>
+      <w:r>
+        <w:t>APIs</w:t>
+      </w:r>
+      <w:proofErr w:type="spellEnd"/>
+      <w:r>
+        <w:t xml:space="preserve"> REST y bases de datos.</w:t>
+      </w:r>
+    </w:p>
+    <w:p>
+      <w:pPr>
+        <w:pStyle w:val="NormalWeb"/>
+      </w:pPr>
     </w:p>
     <w:p>
       <w:pPr>
@@ -1482,7 +3342,9 @@
     <w:sectPr>
       <w:pgSz w:w="12240" w:h="15840"/>
       <w:pgMar w:top="1417" w:right="1701" w:bottom="1417" w:left="1701" w:header="708" w:footer="708" w:gutter="0"/>
+      <w:pgNumType w:start="0"/>
       <w:cols w:space="708"/>
+      <w:titlePg/>
       <w:docGrid w:linePitch="360"/>
     </w:sectPr>
   </w:body>
@@ -3237,7 +5099,6 @@
     <w:name w:val="Normal (Web)"/>
     <w:basedOn w:val="Normal"/>
     <w:uiPriority w:val="99"/>
-    <w:semiHidden/>
     <w:unhideWhenUsed/>
     <w:rsid w:val="001A01A9"/>
     <w:pPr>
@@ -3298,6 +5159,77 @@
       <w:ind w:left="720"/>
       <w:contextualSpacing/>
     </w:pPr>
+  </w:style>
+  <w:style w:type="paragraph" w:styleId="Puesto">
+    <w:name w:val="Title"/>
+    <w:basedOn w:val="Normal"/>
+    <w:next w:val="Normal"/>
+    <w:link w:val="PuestoCar"/>
+    <w:uiPriority w:val="10"/>
+    <w:qFormat/>
+    <w:rsid w:val="00B75757"/>
+    <w:pPr>
+      <w:spacing w:after="0" w:line="216" w:lineRule="auto"/>
+      <w:contextualSpacing/>
+    </w:pPr>
+    <w:rPr>
+      <w:rFonts w:asciiTheme="majorHAnsi" w:eastAsiaTheme="majorEastAsia" w:hAnsiTheme="majorHAnsi" w:cstheme="majorBidi"/>
+      <w:color w:val="404040" w:themeColor="text1" w:themeTint="BF"/>
+      <w:spacing w:val="-10"/>
+      <w:kern w:val="28"/>
+      <w:sz w:val="56"/>
+      <w:szCs w:val="56"/>
+      <w:lang w:eastAsia="es-CL"/>
+    </w:rPr>
+  </w:style>
+  <w:style w:type="character" w:customStyle="1" w:styleId="PuestoCar">
+    <w:name w:val="Puesto Car"/>
+    <w:basedOn w:val="Fuentedeprrafopredeter"/>
+    <w:link w:val="Puesto"/>
+    <w:uiPriority w:val="10"/>
+    <w:rsid w:val="00B75757"/>
+    <w:rPr>
+      <w:rFonts w:asciiTheme="majorHAnsi" w:eastAsiaTheme="majorEastAsia" w:hAnsiTheme="majorHAnsi" w:cstheme="majorBidi"/>
+      <w:color w:val="404040" w:themeColor="text1" w:themeTint="BF"/>
+      <w:spacing w:val="-10"/>
+      <w:kern w:val="28"/>
+      <w:sz w:val="56"/>
+      <w:szCs w:val="56"/>
+      <w:lang w:eastAsia="es-CL"/>
+    </w:rPr>
+  </w:style>
+  <w:style w:type="paragraph" w:styleId="Subttulo">
+    <w:name w:val="Subtitle"/>
+    <w:basedOn w:val="Normal"/>
+    <w:next w:val="Normal"/>
+    <w:link w:val="SubttuloCar"/>
+    <w:uiPriority w:val="11"/>
+    <w:qFormat/>
+    <w:rsid w:val="00B75757"/>
+    <w:pPr>
+      <w:numPr>
+        <w:ilvl w:val="1"/>
+      </w:numPr>
+    </w:pPr>
+    <w:rPr>
+      <w:rFonts w:eastAsiaTheme="minorEastAsia" w:cs="Times New Roman"/>
+      <w:color w:val="5A5A5A" w:themeColor="text1" w:themeTint="A5"/>
+      <w:spacing w:val="15"/>
+      <w:lang w:eastAsia="es-CL"/>
+    </w:rPr>
+  </w:style>
+  <w:style w:type="character" w:customStyle="1" w:styleId="SubttuloCar">
+    <w:name w:val="Subtítulo Car"/>
+    <w:basedOn w:val="Fuentedeprrafopredeter"/>
+    <w:link w:val="Subttulo"/>
+    <w:uiPriority w:val="11"/>
+    <w:rsid w:val="00B75757"/>
+    <w:rPr>
+      <w:rFonts w:eastAsiaTheme="minorEastAsia" w:cs="Times New Roman"/>
+      <w:color w:val="5A5A5A" w:themeColor="text1" w:themeTint="A5"/>
+      <w:spacing w:val="15"/>
+      <w:lang w:eastAsia="es-CL"/>
+    </w:rPr>
   </w:style>
 </w:styles>
 </file>
@@ -3561,4 +5493,23 @@
     </a:ext>
   </a:extLst>
 </a:theme>
+</file>
+
+<file path=customXml/item1.xml><?xml version="1.0" encoding="utf-8"?>
+<CoverPageProperties xmlns="http://schemas.microsoft.com/office/2006/coverPageProps">
+  <PublishDate/>
+  <Abstract>Aplicación de ReactJS en el Proyecto del Hospital</Abstract>
+  <CompanyAddress/>
+  <CompanyPhone/>
+  <CompanyFax/>
+  <CompanyEmail/>
+</CoverPageProperties>
+</file>
+
+<file path=customXml/itemProps1.xml><?xml version="1.0" encoding="utf-8"?>
+<ds:datastoreItem xmlns:ds="http://schemas.openxmlformats.org/officeDocument/2006/customXml" ds:itemID="{55AF091B-3C7A-41E3-B477-F2FDAA23CFDA}">
+  <ds:schemaRefs>
+    <ds:schemaRef ds:uri="http://schemas.microsoft.com/office/2006/coverPageProps"/>
+  </ds:schemaRefs>
+</ds:datastoreItem>
 </file>
</xml_diff>